<commit_message>
added admin to documentation
</commit_message>
<xml_diff>
--- a/Dokumentácia.docx
+++ b/Dokumentácia.docx
@@ -1,6 +1,6 @@
 
 <file path=word/document.xml><?xml version="1.0" encoding="utf-8"?>
-<w:document xmlns:ve="http://schemas.openxmlformats.org/markup-compatibility/2006" xmlns:o="urn:schemas-microsoft-com:office:office" xmlns:r="http://schemas.openxmlformats.org/officeDocument/2006/relationships" xmlns:m="http://schemas.openxmlformats.org/officeDocument/2006/math" xmlns:v="urn:schemas-microsoft-com:vml" xmlns:wp="http://schemas.openxmlformats.org/drawingml/2006/wordprocessingDrawing" xmlns:w10="urn:schemas-microsoft-com:office:word" xmlns:w="http://schemas.openxmlformats.org/wordprocessingml/2006/main" xmlns:wne="http://schemas.microsoft.com/office/word/2006/wordml">
+<w:document xmlns:wpc="http://schemas.microsoft.com/office/word/2010/wordprocessingCanvas" xmlns:cx="http://schemas.microsoft.com/office/drawing/2014/chartex" xmlns:cx1="http://schemas.microsoft.com/office/drawing/2015/9/8/chartex" xmlns:cx2="http://schemas.microsoft.com/office/drawing/2015/10/21/chartex" xmlns:cx3="http://schemas.microsoft.com/office/drawing/2016/5/9/chartex" xmlns:cx4="http://schemas.microsoft.com/office/drawing/2016/5/10/chartex" xmlns:cx5="http://schemas.microsoft.com/office/drawing/2016/5/11/chartex" xmlns:cx6="http://schemas.microsoft.com/office/drawing/2016/5/12/chartex" xmlns:cx7="http://schemas.microsoft.com/office/drawing/2016/5/13/chartex" xmlns:cx8="http://schemas.microsoft.com/office/drawing/2016/5/14/chartex" xmlns:mc="http://schemas.openxmlformats.org/markup-compatibility/2006" xmlns:aink="http://schemas.microsoft.com/office/drawing/2016/ink" xmlns:am3d="http://schemas.microsoft.com/office/drawing/2017/model3d" xmlns:o="urn:schemas-microsoft-com:office:office" xmlns:oel="http://schemas.microsoft.com/office/2019/extlst" xmlns:r="http://schemas.openxmlformats.org/officeDocument/2006/relationships" xmlns:m="http://schemas.openxmlformats.org/officeDocument/2006/math" xmlns:v="urn:schemas-microsoft-com:vml" xmlns:wp14="http://schemas.microsoft.com/office/word/2010/wordprocessingDrawing" xmlns:wp="http://schemas.openxmlformats.org/drawingml/2006/wordprocessingDrawing" xmlns:w10="urn:schemas-microsoft-com:office:word" xmlns:w="http://schemas.openxmlformats.org/wordprocessingml/2006/main" xmlns:w14="http://schemas.microsoft.com/office/word/2010/wordml" xmlns:w15="http://schemas.microsoft.com/office/word/2012/wordml" xmlns:w16cex="http://schemas.microsoft.com/office/word/2018/wordml/cex" xmlns:w16cid="http://schemas.microsoft.com/office/word/2016/wordml/cid" xmlns:w16="http://schemas.microsoft.com/office/word/2018/wordml" xmlns:w16du="http://schemas.microsoft.com/office/word/2023/wordml/word16du" xmlns:w16sdtdh="http://schemas.microsoft.com/office/word/2020/wordml/sdtdatahash" xmlns:w16se="http://schemas.microsoft.com/office/word/2015/wordml/symex" xmlns:wpg="http://schemas.microsoft.com/office/word/2010/wordprocessingGroup" xmlns:wpi="http://schemas.microsoft.com/office/word/2010/wordprocessingInk" xmlns:wne="http://schemas.microsoft.com/office/word/2006/wordml" xmlns:wps="http://schemas.microsoft.com/office/word/2010/wordprocessingShape" mc:Ignorable="w14 w15 w16se w16cid w16 w16cex w16sdtdh wp14">
   <w:body>
     <w:p>
       <w:pPr>
@@ -18,7 +18,7 @@
           <w:lang w:eastAsia="sk-SK"/>
         </w:rPr>
         <w:drawing>
-          <wp:anchor distT="0" distB="0" distL="114300" distR="114300" simplePos="0" relativeHeight="251659264" behindDoc="0" locked="0" layoutInCell="1" allowOverlap="1">
+          <wp:anchor distT="0" distB="0" distL="114300" distR="114300" simplePos="0" relativeHeight="251659264" behindDoc="0" locked="0" layoutInCell="1" allowOverlap="1" wp14:anchorId="41345142" wp14:editId="0F1E2114">
             <wp:simplePos x="0" y="0"/>
             <wp:positionH relativeFrom="column">
               <wp:posOffset>-74930</wp:posOffset>
@@ -105,7 +105,6 @@
         </w:rPr>
         <w:br/>
       </w:r>
-      <w:proofErr w:type="spellStart"/>
       <w:r>
         <w:rPr>
           <w:rFonts w:asciiTheme="majorHAnsi" w:hAnsiTheme="majorHAnsi" w:cs="Times New Roman"/>
@@ -113,9 +112,8 @@
           <w:sz w:val="32"/>
           <w:szCs w:val="32"/>
         </w:rPr>
-        <w:t>Ilkovičova</w:t>
-      </w:r>
-      <w:proofErr w:type="spellEnd"/>
+        <w:t>Ilkovičova 2</w:t>
+      </w:r>
       <w:r>
         <w:rPr>
           <w:rFonts w:asciiTheme="majorHAnsi" w:hAnsiTheme="majorHAnsi" w:cs="Times New Roman"/>
@@ -123,7 +121,7 @@
           <w:sz w:val="32"/>
           <w:szCs w:val="32"/>
         </w:rPr>
-        <w:t xml:space="preserve"> 2</w:t>
+        <w:br/>
       </w:r>
       <w:r>
         <w:rPr>
@@ -132,7 +130,7 @@
           <w:sz w:val="32"/>
           <w:szCs w:val="32"/>
         </w:rPr>
-        <w:br/>
+        <w:tab/>
       </w:r>
       <w:r>
         <w:rPr>
@@ -142,6 +140,7 @@
           <w:szCs w:val="32"/>
         </w:rPr>
         <w:tab/>
+        <w:t xml:space="preserve">         </w:t>
       </w:r>
       <w:r>
         <w:rPr>
@@ -150,18 +149,18 @@
           <w:sz w:val="32"/>
           <w:szCs w:val="32"/>
         </w:rPr>
-        <w:tab/>
-        <w:t xml:space="preserve">         </w:t>
-      </w:r>
-      <w:r>
+        <w:t>842 16 Bratislava 4</w:t>
+      </w:r>
+    </w:p>
+    <w:p>
+      <w:pPr>
         <w:rPr>
           <w:rFonts w:asciiTheme="majorHAnsi" w:hAnsiTheme="majorHAnsi" w:cs="Times New Roman"/>
           <w:b/>
           <w:sz w:val="32"/>
           <w:szCs w:val="32"/>
         </w:rPr>
-        <w:t>842 16 Bratislava 4</w:t>
-      </w:r>
+      </w:pPr>
     </w:p>
     <w:p>
       <w:pPr>
@@ -205,6 +204,7 @@
     </w:p>
     <w:p>
       <w:pPr>
+        <w:jc w:val="center"/>
         <w:rPr>
           <w:rFonts w:asciiTheme="majorHAnsi" w:hAnsiTheme="majorHAnsi" w:cs="Times New Roman"/>
           <w:b/>
@@ -212,24 +212,13 @@
           <w:szCs w:val="32"/>
         </w:rPr>
       </w:pPr>
-    </w:p>
-    <w:p>
-      <w:pPr>
-        <w:jc w:val="center"/>
+      <w:r>
         <w:rPr>
           <w:rFonts w:asciiTheme="majorHAnsi" w:hAnsiTheme="majorHAnsi" w:cs="Times New Roman"/>
           <w:b/>
           <w:sz w:val="32"/>
           <w:szCs w:val="32"/>
         </w:rPr>
-      </w:pPr>
-      <w:r>
-        <w:rPr>
-          <w:rFonts w:asciiTheme="majorHAnsi" w:hAnsiTheme="majorHAnsi" w:cs="Times New Roman"/>
-          <w:b/>
-          <w:sz w:val="32"/>
-          <w:szCs w:val="32"/>
-        </w:rPr>
         <w:t>Základy webových technológií</w:t>
       </w:r>
     </w:p>
@@ -529,17 +518,8 @@
           <w:b/>
         </w:rPr>
         <w:tab/>
-        <w:t xml:space="preserve">Adam </w:t>
-      </w:r>
-      <w:proofErr w:type="spellStart"/>
-      <w:r>
-        <w:rPr>
-          <w:rFonts w:asciiTheme="majorHAnsi" w:hAnsiTheme="majorHAnsi" w:cs="Times New Roman"/>
-          <w:b/>
-        </w:rPr>
-        <w:t>Zjavka</w:t>
-      </w:r>
-      <w:proofErr w:type="spellEnd"/>
+        <w:t>Adam Zjavka</w:t>
+      </w:r>
     </w:p>
     <w:p>
       <w:pPr>
@@ -615,26 +595,25 @@
     </w:p>
     <w:sdt>
       <w:sdtPr>
+        <w:rPr>
+          <w:rFonts w:asciiTheme="minorHAnsi" w:eastAsiaTheme="minorHAnsi" w:hAnsiTheme="minorHAnsi" w:cstheme="minorBidi"/>
+          <w:b w:val="0"/>
+          <w:bCs w:val="0"/>
+          <w:color w:val="auto"/>
+          <w:sz w:val="22"/>
+          <w:szCs w:val="22"/>
+          <w:lang w:val="sk-SK"/>
+        </w:rPr>
         <w:id w:val="753773251"/>
         <w:docPartObj>
           <w:docPartGallery w:val="Table of Contents"/>
           <w:docPartUnique/>
         </w:docPartObj>
       </w:sdtPr>
-      <w:sdtEndPr>
-        <w:rPr>
-          <w:rFonts w:asciiTheme="minorHAnsi" w:eastAsiaTheme="minorHAnsi" w:hAnsiTheme="minorHAnsi" w:cstheme="minorBidi"/>
-          <w:b w:val="0"/>
-          <w:bCs w:val="0"/>
-          <w:color w:val="auto"/>
-          <w:sz w:val="22"/>
-          <w:szCs w:val="22"/>
-        </w:rPr>
-      </w:sdtEndPr>
       <w:sdtContent>
         <w:p>
           <w:pPr>
-            <w:pStyle w:val="Nadpisobsahu"/>
+            <w:pStyle w:val="Hlavikaobsahu"/>
           </w:pPr>
           <w:r>
             <w:t>Obsah</w:t>
@@ -672,7 +651,7 @@
           <w:hyperlink w:anchor="_Toc134364781" w:history="1">
             <w:r>
               <w:rPr>
-                <w:rStyle w:val="Hypertextovodkaz"/>
+                <w:rStyle w:val="Hypertextovprepojenie"/>
                 <w:noProof/>
               </w:rPr>
               <w:t>1</w:t>
@@ -685,7 +664,7 @@
             </w:r>
             <w:r>
               <w:rPr>
-                <w:rStyle w:val="Hypertextovodkaz"/>
+                <w:rStyle w:val="Hypertextovprepojenie"/>
                 <w:noProof/>
               </w:rPr>
               <w:t>Zadanie</w:t>
@@ -754,7 +733,7 @@
           <w:hyperlink w:anchor="_Toc134364782" w:history="1">
             <w:r>
               <w:rPr>
-                <w:rStyle w:val="Hypertextovodkaz"/>
+                <w:rStyle w:val="Hypertextovprepojenie"/>
                 <w:noProof/>
               </w:rPr>
               <w:t>1.1</w:t>
@@ -767,7 +746,7 @@
             </w:r>
             <w:r>
               <w:rPr>
-                <w:rStyle w:val="Hypertextovodkaz"/>
+                <w:rStyle w:val="Hypertextovprepojenie"/>
                 <w:noProof/>
               </w:rPr>
               <w:t>Aplikácia - eshop</w:t>
@@ -836,7 +815,7 @@
           <w:hyperlink w:anchor="_Toc134364783" w:history="1">
             <w:r>
               <w:rPr>
-                <w:rStyle w:val="Hypertextovodkaz"/>
+                <w:rStyle w:val="Hypertextovprepojenie"/>
                 <w:noProof/>
               </w:rPr>
               <w:t>1.1.1</w:t>
@@ -849,7 +828,7 @@
             </w:r>
             <w:r>
               <w:rPr>
-                <w:rStyle w:val="Hypertextovodkaz"/>
+                <w:rStyle w:val="Hypertextovprepojenie"/>
                 <w:noProof/>
               </w:rPr>
               <w:t>Klientská časť</w:t>
@@ -918,7 +897,7 @@
           <w:hyperlink w:anchor="_Toc134364784" w:history="1">
             <w:r>
               <w:rPr>
-                <w:rStyle w:val="Hypertextovodkaz"/>
+                <w:rStyle w:val="Hypertextovprepojenie"/>
                 <w:noProof/>
               </w:rPr>
               <w:t>1.1.2</w:t>
@@ -931,7 +910,7 @@
             </w:r>
             <w:r>
               <w:rPr>
-                <w:rStyle w:val="Hypertextovodkaz"/>
+                <w:rStyle w:val="Hypertextovprepojenie"/>
                 <w:noProof/>
               </w:rPr>
               <w:t>Administrátorská časť</w:t>
@@ -1000,7 +979,7 @@
           <w:hyperlink w:anchor="_Toc134364785" w:history="1">
             <w:r>
               <w:rPr>
-                <w:rStyle w:val="Hypertextovodkaz"/>
+                <w:rStyle w:val="Hypertextovprepojenie"/>
                 <w:noProof/>
               </w:rPr>
               <w:t>2</w:t>
@@ -1013,7 +992,7 @@
             </w:r>
             <w:r>
               <w:rPr>
-                <w:rStyle w:val="Hypertextovodkaz"/>
+                <w:rStyle w:val="Hypertextovprepojenie"/>
                 <w:noProof/>
               </w:rPr>
               <w:t>Diagram fyzického dátového modelu</w:t>
@@ -1082,7 +1061,7 @@
           <w:hyperlink w:anchor="_Toc134364786" w:history="1">
             <w:r>
               <w:rPr>
-                <w:rStyle w:val="Hypertextovodkaz"/>
+                <w:rStyle w:val="Hypertextovprepojenie"/>
                 <w:noProof/>
               </w:rPr>
               <w:t>3</w:t>
@@ -1095,7 +1074,7 @@
             </w:r>
             <w:r>
               <w:rPr>
-                <w:rStyle w:val="Hypertextovodkaz"/>
+                <w:rStyle w:val="Hypertextovprepojenie"/>
                 <w:noProof/>
               </w:rPr>
               <w:t>Návrhové rozhodnutia</w:t>
@@ -1164,7 +1143,7 @@
           <w:hyperlink w:anchor="_Toc134364787" w:history="1">
             <w:r>
               <w:rPr>
-                <w:rStyle w:val="Hypertextovodkaz"/>
+                <w:rStyle w:val="Hypertextovprepojenie"/>
                 <w:noProof/>
               </w:rPr>
               <w:t>4</w:t>
@@ -1177,7 +1156,7 @@
             </w:r>
             <w:r>
               <w:rPr>
-                <w:rStyle w:val="Hypertextovodkaz"/>
+                <w:rStyle w:val="Hypertextovprepojenie"/>
                 <w:noProof/>
               </w:rPr>
               <w:t>Stručný opis implementácie</w:t>
@@ -1246,7 +1225,7 @@
           <w:hyperlink w:anchor="_Toc134364788" w:history="1">
             <w:r>
               <w:rPr>
-                <w:rStyle w:val="Hypertextovodkaz"/>
+                <w:rStyle w:val="Hypertextovprepojenie"/>
                 <w:noProof/>
               </w:rPr>
               <w:t>5</w:t>
@@ -1259,7 +1238,7 @@
             </w:r>
             <w:r>
               <w:rPr>
-                <w:rStyle w:val="Hypertextovodkaz"/>
+                <w:rStyle w:val="Hypertextovprepojenie"/>
                 <w:noProof/>
               </w:rPr>
               <w:t>Snímky obrazoviek</w:t>
@@ -1355,15 +1334,7 @@
       </w:r>
       <w:proofErr w:type="spellEnd"/>
       <w:r>
-        <w:t xml:space="preserve">, ktorá komplexne rieši nižšie definované prípady použitia vo vami zvolenej doméne (napr. </w:t>
-      </w:r>
-      <w:proofErr w:type="spellStart"/>
-      <w:r>
-        <w:t>elektro</w:t>
-      </w:r>
-      <w:proofErr w:type="spellEnd"/>
-      <w:r>
-        <w:t>, oblečenie, obuv, nábytok). Presný rozsah a konkretizáciu prípadov použitia si dohodnete s vašim vyučujúcim.</w:t>
+        <w:t>, ktorá komplexne rieši nižšie definované prípady použitia vo vami zvolenej doméne (napr. elektro, oblečenie, obuv, nábytok). Presný rozsah a konkretizáciu prípadov použitia si dohodnete s vašim vyučujúcim.</w:t>
       </w:r>
     </w:p>
     <w:p>
@@ -1403,7 +1374,7 @@
     </w:p>
     <w:p>
       <w:pPr>
-        <w:pStyle w:val="Odstavecseseznamem"/>
+        <w:pStyle w:val="Odsekzoznamu"/>
         <w:numPr>
           <w:ilvl w:val="0"/>
           <w:numId w:val="6"/>
@@ -1415,27 +1386,19 @@
     </w:p>
     <w:p>
       <w:pPr>
-        <w:pStyle w:val="Odstavecseseznamem"/>
+        <w:pStyle w:val="Odsekzoznamu"/>
         <w:numPr>
           <w:ilvl w:val="0"/>
           <w:numId w:val="8"/>
         </w:numPr>
       </w:pPr>
       <w:r>
-        <w:t xml:space="preserve">základné filtrovanie (aspoň podľa 3 atribútov, napr. rozsah cena </w:t>
-      </w:r>
-      <w:proofErr w:type="spellStart"/>
-      <w:r>
-        <w:t>od-do</w:t>
-      </w:r>
-      <w:proofErr w:type="spellEnd"/>
-      <w:r>
-        <w:t>, značka, farba)</w:t>
-      </w:r>
-    </w:p>
-    <w:p>
-      <w:pPr>
-        <w:pStyle w:val="Odstavecseseznamem"/>
+        <w:t>základné filtrovanie (aspoň podľa 3 atribútov, napr. rozsah cena od-do, značka, farba)</w:t>
+      </w:r>
+    </w:p>
+    <w:p>
+      <w:pPr>
+        <w:pStyle w:val="Odsekzoznamu"/>
         <w:numPr>
           <w:ilvl w:val="0"/>
           <w:numId w:val="8"/>
@@ -1447,7 +1410,7 @@
     </w:p>
     <w:p>
       <w:pPr>
-        <w:pStyle w:val="Odstavecseseznamem"/>
+        <w:pStyle w:val="Odsekzoznamu"/>
         <w:numPr>
           <w:ilvl w:val="0"/>
           <w:numId w:val="8"/>
@@ -1464,7 +1427,7 @@
     </w:p>
     <w:p>
       <w:pPr>
-        <w:pStyle w:val="Odstavecseseznamem"/>
+        <w:pStyle w:val="Odsekzoznamu"/>
         <w:numPr>
           <w:ilvl w:val="0"/>
           <w:numId w:val="6"/>
@@ -1476,7 +1439,7 @@
     </w:p>
     <w:p>
       <w:pPr>
-        <w:pStyle w:val="Odstavecseseznamem"/>
+        <w:pStyle w:val="Odsekzoznamu"/>
         <w:numPr>
           <w:ilvl w:val="0"/>
           <w:numId w:val="9"/>
@@ -1496,7 +1459,7 @@
     </w:p>
     <w:p>
       <w:pPr>
-        <w:pStyle w:val="Odstavecseseznamem"/>
+        <w:pStyle w:val="Odsekzoznamu"/>
         <w:numPr>
           <w:ilvl w:val="0"/>
           <w:numId w:val="6"/>
@@ -1513,7 +1476,7 @@
     </w:p>
     <w:p>
       <w:pPr>
-        <w:pStyle w:val="Odstavecseseznamem"/>
+        <w:pStyle w:val="Odsekzoznamu"/>
         <w:numPr>
           <w:ilvl w:val="0"/>
           <w:numId w:val="6"/>
@@ -1525,7 +1488,7 @@
     </w:p>
     <w:p>
       <w:pPr>
-        <w:pStyle w:val="Odstavecseseznamem"/>
+        <w:pStyle w:val="Odsekzoznamu"/>
         <w:numPr>
           <w:ilvl w:val="0"/>
           <w:numId w:val="9"/>
@@ -1537,7 +1500,7 @@
     </w:p>
     <w:p>
       <w:pPr>
-        <w:pStyle w:val="Odstavecseseznamem"/>
+        <w:pStyle w:val="Odsekzoznamu"/>
         <w:numPr>
           <w:ilvl w:val="0"/>
           <w:numId w:val="9"/>
@@ -1549,7 +1512,7 @@
     </w:p>
     <w:p>
       <w:pPr>
-        <w:pStyle w:val="Odstavecseseznamem"/>
+        <w:pStyle w:val="Odsekzoznamu"/>
         <w:numPr>
           <w:ilvl w:val="0"/>
           <w:numId w:val="9"/>
@@ -1561,7 +1524,7 @@
     </w:p>
     <w:p>
       <w:pPr>
-        <w:pStyle w:val="Odstavecseseznamem"/>
+        <w:pStyle w:val="Odsekzoznamu"/>
         <w:numPr>
           <w:ilvl w:val="0"/>
           <w:numId w:val="9"/>
@@ -1573,7 +1536,7 @@
     </w:p>
     <w:p>
       <w:pPr>
-        <w:pStyle w:val="Odstavecseseznamem"/>
+        <w:pStyle w:val="Odsekzoznamu"/>
         <w:numPr>
           <w:ilvl w:val="0"/>
           <w:numId w:val="9"/>
@@ -1585,7 +1548,7 @@
     </w:p>
     <w:p>
       <w:pPr>
-        <w:pStyle w:val="Odstavecseseznamem"/>
+        <w:pStyle w:val="Odsekzoznamu"/>
         <w:numPr>
           <w:ilvl w:val="0"/>
           <w:numId w:val="9"/>
@@ -1597,7 +1560,7 @@
     </w:p>
     <w:p>
       <w:pPr>
-        <w:pStyle w:val="Odstavecseseznamem"/>
+        <w:pStyle w:val="Odsekzoznamu"/>
         <w:numPr>
           <w:ilvl w:val="0"/>
           <w:numId w:val="9"/>
@@ -1609,7 +1572,7 @@
     </w:p>
     <w:p>
       <w:pPr>
-        <w:pStyle w:val="Odstavecseseznamem"/>
+        <w:pStyle w:val="Odsekzoznamu"/>
         <w:numPr>
           <w:ilvl w:val="0"/>
           <w:numId w:val="9"/>
@@ -1621,7 +1584,7 @@
     </w:p>
     <w:p>
       <w:pPr>
-        <w:pStyle w:val="Odstavecseseznamem"/>
+        <w:pStyle w:val="Odsekzoznamu"/>
         <w:numPr>
           <w:ilvl w:val="0"/>
           <w:numId w:val="10"/>
@@ -1633,7 +1596,7 @@
     </w:p>
     <w:p>
       <w:pPr>
-        <w:pStyle w:val="Odstavecseseznamem"/>
+        <w:pStyle w:val="Odsekzoznamu"/>
         <w:numPr>
           <w:ilvl w:val="0"/>
           <w:numId w:val="10"/>
@@ -1645,7 +1608,7 @@
     </w:p>
     <w:p>
       <w:pPr>
-        <w:pStyle w:val="Odstavecseseznamem"/>
+        <w:pStyle w:val="Odsekzoznamu"/>
         <w:numPr>
           <w:ilvl w:val="0"/>
           <w:numId w:val="10"/>
@@ -1668,7 +1631,7 @@
     <w:p/>
     <w:p>
       <w:pPr>
-        <w:pStyle w:val="Odstavecseseznamem"/>
+        <w:pStyle w:val="Odsekzoznamu"/>
         <w:numPr>
           <w:ilvl w:val="0"/>
           <w:numId w:val="11"/>
@@ -1685,7 +1648,7 @@
     </w:p>
     <w:p>
       <w:pPr>
-        <w:pStyle w:val="Odstavecseseznamem"/>
+        <w:pStyle w:val="Odsekzoznamu"/>
         <w:numPr>
           <w:ilvl w:val="0"/>
           <w:numId w:val="11"/>
@@ -1697,7 +1660,7 @@
     </w:p>
     <w:p>
       <w:pPr>
-        <w:pStyle w:val="Odstavecseseznamem"/>
+        <w:pStyle w:val="Odsekzoznamu"/>
         <w:numPr>
           <w:ilvl w:val="0"/>
           <w:numId w:val="11"/>
@@ -1709,7 +1672,7 @@
     </w:p>
     <w:p>
       <w:pPr>
-        <w:pStyle w:val="Odstavecseseznamem"/>
+        <w:pStyle w:val="Odsekzoznamu"/>
         <w:numPr>
           <w:ilvl w:val="0"/>
           <w:numId w:val="12"/>
@@ -1721,7 +1684,7 @@
     </w:p>
     <w:p>
       <w:pPr>
-        <w:pStyle w:val="Odstavecseseznamem"/>
+        <w:pStyle w:val="Odsekzoznamu"/>
         <w:numPr>
           <w:ilvl w:val="0"/>
           <w:numId w:val="11"/>
@@ -1768,7 +1731,7 @@
           <w:lang w:eastAsia="sk-SK"/>
         </w:rPr>
         <w:drawing>
-          <wp:inline distT="0" distB="0" distL="0" distR="0">
+          <wp:inline distT="0" distB="0" distL="0" distR="0" wp14:anchorId="11E7B66A" wp14:editId="014DB230">
             <wp:extent cx="5749925" cy="3538220"/>
             <wp:effectExtent l="19050" t="0" r="3175" b="0"/>
             <wp:docPr id="3" name="obrázek 2" descr="C:\Users\Matus\AppData\Local\Temp\Rar$DRa20520.21358\db_schema.png"/>
@@ -1843,7 +1806,7 @@
           <w:lang w:eastAsia="sk-SK"/>
         </w:rPr>
         <w:drawing>
-          <wp:inline distT="0" distB="0" distL="0" distR="0">
+          <wp:inline distT="0" distB="0" distL="0" distR="0" wp14:anchorId="1CB99F53" wp14:editId="1821FC5C">
             <wp:extent cx="5753597" cy="3442915"/>
             <wp:effectExtent l="19050" t="0" r="0" b="0"/>
             <wp:docPr id="1" name="obrázek 1" descr="C:\Users\Matus\Downloads\drawSQL-copy-of-db-export-2023-05-07.png"/>
@@ -2075,22 +2038,38 @@
       </w:r>
       <w:proofErr w:type="spellStart"/>
       <w:r>
-        <w:t>Illuminate\Support\Facades\Auth</w:t>
+        <w:t>Illuminate</w:t>
+      </w:r>
+      <w:proofErr w:type="spellEnd"/>
+      <w:r>
+        <w:t>\</w:t>
+      </w:r>
+      <w:proofErr w:type="spellStart"/>
+      <w:r>
+        <w:t>Support</w:t>
+      </w:r>
+      <w:proofErr w:type="spellEnd"/>
+      <w:r>
+        <w:t>\</w:t>
+      </w:r>
+      <w:proofErr w:type="spellStart"/>
+      <w:r>
+        <w:t>Facades</w:t>
+      </w:r>
+      <w:proofErr w:type="spellEnd"/>
+      <w:r>
+        <w:t>\</w:t>
+      </w:r>
+      <w:proofErr w:type="spellStart"/>
+      <w:r>
+        <w:t>Auth</w:t>
       </w:r>
       <w:proofErr w:type="spellEnd"/>
       <w:r>
         <w:t>;</w:t>
       </w:r>
       <w:r>
-        <w:t>“ na autentifikáciu používateľa.  Rola môže byť ako „</w:t>
-      </w:r>
-      <w:proofErr w:type="spellStart"/>
-      <w:r>
-        <w:t>admin</w:t>
-      </w:r>
-      <w:proofErr w:type="spellEnd"/>
-      <w:r>
-        <w:t>“ alebo „</w:t>
+        <w:t>“ na autentifikáciu používateľa.  Rola môže byť ako „admin“ alebo „</w:t>
       </w:r>
       <w:proofErr w:type="spellStart"/>
       <w:r>
@@ -2194,7 +2173,7 @@
           <w:lang w:eastAsia="sk-SK"/>
         </w:rPr>
         <w:drawing>
-          <wp:inline distT="0" distB="0" distL="0" distR="0">
+          <wp:inline distT="0" distB="0" distL="0" distR="0" wp14:anchorId="6ADB2628" wp14:editId="7453AEB9">
             <wp:extent cx="5760720" cy="4100150"/>
             <wp:effectExtent l="19050" t="0" r="0" b="0"/>
             <wp:docPr id="5" name="obrázek 3"/>
@@ -2311,7 +2290,7 @@
         </w:rPr>
         <w:lastRenderedPageBreak/>
         <w:drawing>
-          <wp:inline distT="0" distB="0" distL="0" distR="0">
+          <wp:inline distT="0" distB="0" distL="0" distR="0" wp14:anchorId="4962DDE0" wp14:editId="70E6BF27">
             <wp:extent cx="5760720" cy="3908214"/>
             <wp:effectExtent l="19050" t="0" r="0" b="0"/>
             <wp:docPr id="6" name="obrázek 6"/>
@@ -2381,7 +2360,7 @@
           <w:lang w:eastAsia="sk-SK"/>
         </w:rPr>
         <w:drawing>
-          <wp:inline distT="0" distB="0" distL="0" distR="0">
+          <wp:inline distT="0" distB="0" distL="0" distR="0" wp14:anchorId="5F4020C5" wp14:editId="3A360B18">
             <wp:extent cx="5760720" cy="1834160"/>
             <wp:effectExtent l="19050" t="0" r="0" b="0"/>
             <wp:docPr id="12" name="obrázek 12"/>
@@ -2518,7 +2497,7 @@
         </w:rPr>
         <w:lastRenderedPageBreak/>
         <w:drawing>
-          <wp:inline distT="0" distB="0" distL="0" distR="0">
+          <wp:inline distT="0" distB="0" distL="0" distR="0" wp14:anchorId="46547647" wp14:editId="314A647A">
             <wp:extent cx="5756286" cy="3975653"/>
             <wp:effectExtent l="19050" t="0" r="0" b="0"/>
             <wp:docPr id="18" name="obrázek 18"/>
@@ -2574,15 +2553,7 @@
       </w:r>
       <w:proofErr w:type="spellEnd"/>
       <w:r>
-        <w:t xml:space="preserve"> správne zadané. Pri chybných údajoch vyhodí chybovú </w:t>
-      </w:r>
-      <w:proofErr w:type="spellStart"/>
-      <w:r>
-        <w:t>hlášku</w:t>
-      </w:r>
-      <w:proofErr w:type="spellEnd"/>
-      <w:r>
-        <w:t>.</w:t>
+        <w:t xml:space="preserve"> správne zadané. Pri chybných údajoch vyhodí chybovú hlášku.</w:t>
       </w:r>
     </w:p>
     <w:p>
@@ -2592,7 +2563,7 @@
           <w:lang w:eastAsia="sk-SK"/>
         </w:rPr>
         <w:drawing>
-          <wp:inline distT="0" distB="0" distL="0" distR="0">
+          <wp:inline distT="0" distB="0" distL="0" distR="0" wp14:anchorId="0DFD5844" wp14:editId="4B2FE82B">
             <wp:extent cx="5761549" cy="3355451"/>
             <wp:effectExtent l="19050" t="0" r="0" b="0"/>
             <wp:docPr id="21" name="obrázek 21"/>
@@ -2640,15 +2611,7 @@
     </w:p>
     <w:p>
       <w:r>
-        <w:t>Po skontrolovaní údajov nie je možné zasahovať do informácií jedine po vrátení tlačidlom „</w:t>
-      </w:r>
-      <w:proofErr w:type="spellStart"/>
-      <w:r>
-        <w:t>Go</w:t>
-      </w:r>
-      <w:proofErr w:type="spellEnd"/>
-      <w:r>
-        <w:t xml:space="preserve"> </w:t>
+        <w:t xml:space="preserve">Po skontrolovaní údajov nie je možné zasahovať do informácií jedine po vrátení tlačidlom „Go </w:t>
       </w:r>
       <w:proofErr w:type="spellStart"/>
       <w:r>
@@ -2694,7 +2657,7 @@
           <w:lang w:eastAsia="sk-SK"/>
         </w:rPr>
         <w:drawing>
-          <wp:inline distT="0" distB="0" distL="0" distR="0">
+          <wp:inline distT="0" distB="0" distL="0" distR="0" wp14:anchorId="07EA8DB2" wp14:editId="4C4A917F">
             <wp:extent cx="5760720" cy="1672618"/>
             <wp:effectExtent l="19050" t="0" r="0" b="0"/>
             <wp:docPr id="24" name="obrázek 24"/>
@@ -2771,7 +2734,7 @@
           <w:lang w:eastAsia="sk-SK"/>
         </w:rPr>
         <w:drawing>
-          <wp:inline distT="0" distB="0" distL="0" distR="0">
+          <wp:inline distT="0" distB="0" distL="0" distR="0" wp14:anchorId="63BC98F0" wp14:editId="55442D4A">
             <wp:extent cx="5760720" cy="3504735"/>
             <wp:effectExtent l="19050" t="0" r="0" b="0"/>
             <wp:docPr id="15" name="obrázek 15"/>
@@ -2849,7 +2812,7 @@
           <w:lang w:eastAsia="sk-SK"/>
         </w:rPr>
         <w:drawing>
-          <wp:inline distT="0" distB="0" distL="0" distR="0">
+          <wp:inline distT="0" distB="0" distL="0" distR="0" wp14:anchorId="338A649F" wp14:editId="5F430173">
             <wp:extent cx="5760720" cy="2506239"/>
             <wp:effectExtent l="19050" t="0" r="0" b="0"/>
             <wp:docPr id="27" name="obrázek 27"/>
@@ -2910,16 +2873,456 @@
     </w:p>
     <w:p>
       <w:pPr>
-        <w:pStyle w:val="Nadpis1"/>
-        <w:numPr>
-          <w:ilvl w:val="0"/>
-          <w:numId w:val="0"/>
-        </w:numPr>
-        <w:ind w:left="432"/>
-      </w:pPr>
+        <w:rPr>
+          <w:lang w:val="en-US"/>
+        </w:rPr>
+      </w:pPr>
+      <w:r>
+        <w:t xml:space="preserve">Správa produktov je realizovaná prostredníctvom administrátorského rozhrania. Dá sa do neho dostať použitím prihlasovacích údajov email: </w:t>
+      </w:r>
+      <w:hyperlink r:id="rId19" w:history="1">
+        <w:r>
+          <w:rPr>
+            <w:rStyle w:val="Hypertextovprepojenie"/>
+          </w:rPr>
+          <w:t>admin</w:t>
+        </w:r>
+        <w:r>
+          <w:rPr>
+            <w:rStyle w:val="Hypertextovprepojenie"/>
+            <w:lang w:val="en-US"/>
+          </w:rPr>
+          <w:t>@example.com</w:t>
+        </w:r>
+      </w:hyperlink>
+      <w:r>
+        <w:rPr>
+          <w:lang w:val="en-US"/>
+        </w:rPr>
+        <w:t xml:space="preserve"> h</w:t>
+      </w:r>
+      <w:proofErr w:type="spellStart"/>
+      <w:r>
+        <w:t>eslo</w:t>
+      </w:r>
+      <w:proofErr w:type="spellEnd"/>
+      <w:r>
+        <w:t xml:space="preserve">: admin. Užívateľ je potom presmerovaný do </w:t>
+      </w:r>
+      <w:r>
+        <w:t>administrátorského rozhrania</w:t>
+      </w:r>
+      <w:r>
+        <w:t xml:space="preserve">. V hornom paneli sa objavila ďalšia ikonka cez ktorú sa dá dostať do admin panela tiež. </w:t>
+      </w:r>
+    </w:p>
+    <w:p>
+      <w:pPr>
+        <w:rPr>
+          <w:lang w:val="en-US"/>
+        </w:rPr>
+      </w:pPr>
+      <w:r>
+        <w:rPr>
+          <w:lang w:val="en-US"/>
+        </w:rPr>
+        <w:drawing>
+          <wp:inline distT="0" distB="0" distL="0" distR="0" wp14:anchorId="784C582A" wp14:editId="68171350">
+            <wp:extent cx="5760720" cy="2955925"/>
+            <wp:effectExtent l="0" t="0" r="0" b="0"/>
+            <wp:docPr id="2" name="Obrázok 2" descr="Obrázok, na ktorom je text, číslo, písmo, snímka obrazovky&#10;&#10;Automaticky generovaný popis"/>
+            <wp:cNvGraphicFramePr>
+              <a:graphicFrameLocks xmlns:a="http://schemas.openxmlformats.org/drawingml/2006/main" noChangeAspect="1"/>
+            </wp:cNvGraphicFramePr>
+            <a:graphic xmlns:a="http://schemas.openxmlformats.org/drawingml/2006/main">
+              <a:graphicData uri="http://schemas.openxmlformats.org/drawingml/2006/picture">
+                <pic:pic xmlns:pic="http://schemas.openxmlformats.org/drawingml/2006/picture">
+                  <pic:nvPicPr>
+                    <pic:cNvPr id="2" name="Obrázok 2" descr="Obrázok, na ktorom je text, číslo, písmo, snímka obrazovky&#10;&#10;Automaticky generovaný popis"/>
+                    <pic:cNvPicPr/>
+                  </pic:nvPicPr>
+                  <pic:blipFill>
+                    <a:blip r:embed="rId20"/>
+                    <a:stretch>
+                      <a:fillRect/>
+                    </a:stretch>
+                  </pic:blipFill>
+                  <pic:spPr>
+                    <a:xfrm>
+                      <a:off x="0" y="0"/>
+                      <a:ext cx="5760720" cy="2955925"/>
+                    </a:xfrm>
+                    <a:prstGeom prst="rect">
+                      <a:avLst/>
+                    </a:prstGeom>
+                  </pic:spPr>
+                </pic:pic>
+              </a:graphicData>
+            </a:graphic>
+          </wp:inline>
+        </w:drawing>
+      </w:r>
+    </w:p>
+    <w:p>
+      <w:pPr>
+        <w:rPr>
+          <w:lang w:val="en-US"/>
+        </w:rPr>
+      </w:pPr>
+      <w:r>
+        <w:rPr>
+          <w:lang w:val="en-US"/>
+        </w:rPr>
+        <w:t xml:space="preserve">Tu </w:t>
+      </w:r>
+      <w:proofErr w:type="spellStart"/>
+      <w:r>
+        <w:rPr>
+          <w:lang w:val="en-US"/>
+        </w:rPr>
+        <w:t>sa</w:t>
+      </w:r>
+      <w:proofErr w:type="spellEnd"/>
+      <w:r>
+        <w:rPr>
+          <w:lang w:val="en-US"/>
+        </w:rPr>
+        <w:t xml:space="preserve"> </w:t>
+      </w:r>
+      <w:proofErr w:type="spellStart"/>
+      <w:r>
+        <w:rPr>
+          <w:lang w:val="en-US"/>
+        </w:rPr>
+        <w:t>nachádza</w:t>
+      </w:r>
+      <w:proofErr w:type="spellEnd"/>
+      <w:r>
+        <w:rPr>
+          <w:lang w:val="en-US"/>
+        </w:rPr>
+        <w:t xml:space="preserve"> </w:t>
+      </w:r>
+      <w:proofErr w:type="spellStart"/>
+      <w:r>
+        <w:rPr>
+          <w:lang w:val="en-US"/>
+        </w:rPr>
+        <w:t>tabuľka</w:t>
+      </w:r>
+      <w:proofErr w:type="spellEnd"/>
+      <w:r>
+        <w:rPr>
+          <w:lang w:val="en-US"/>
+        </w:rPr>
+        <w:t xml:space="preserve"> so </w:t>
+      </w:r>
+      <w:proofErr w:type="spellStart"/>
+      <w:r>
+        <w:rPr>
+          <w:lang w:val="en-US"/>
+        </w:rPr>
+        <w:t>všetkými</w:t>
+      </w:r>
+      <w:proofErr w:type="spellEnd"/>
+      <w:r>
+        <w:rPr>
+          <w:lang w:val="en-US"/>
+        </w:rPr>
+        <w:t xml:space="preserve"> </w:t>
+      </w:r>
+      <w:proofErr w:type="spellStart"/>
+      <w:r>
+        <w:rPr>
+          <w:lang w:val="en-US"/>
+        </w:rPr>
+        <w:t>produktami</w:t>
+      </w:r>
+      <w:proofErr w:type="spellEnd"/>
+      <w:r>
+        <w:rPr>
+          <w:lang w:val="en-US"/>
+        </w:rPr>
+        <w:t xml:space="preserve">. V </w:t>
+      </w:r>
+      <w:proofErr w:type="spellStart"/>
+      <w:r>
+        <w:rPr>
+          <w:lang w:val="en-US"/>
+        </w:rPr>
+        <w:t>pravej</w:t>
+      </w:r>
+      <w:proofErr w:type="spellEnd"/>
+      <w:r>
+        <w:rPr>
+          <w:lang w:val="en-US"/>
+        </w:rPr>
+        <w:t xml:space="preserve"> </w:t>
+      </w:r>
+      <w:proofErr w:type="spellStart"/>
+      <w:r>
+        <w:rPr>
+          <w:lang w:val="en-US"/>
+        </w:rPr>
+        <w:t>časti</w:t>
+      </w:r>
+      <w:proofErr w:type="spellEnd"/>
+      <w:r>
+        <w:rPr>
+          <w:lang w:val="en-US"/>
+        </w:rPr>
+        <w:t xml:space="preserve"> </w:t>
+      </w:r>
+      <w:proofErr w:type="spellStart"/>
+      <w:r>
+        <w:rPr>
+          <w:lang w:val="en-US"/>
+        </w:rPr>
+        <w:t>sa</w:t>
+      </w:r>
+      <w:proofErr w:type="spellEnd"/>
+      <w:r>
+        <w:rPr>
+          <w:lang w:val="en-US"/>
+        </w:rPr>
+        <w:t xml:space="preserve"> </w:t>
+      </w:r>
+      <w:proofErr w:type="spellStart"/>
+      <w:r>
+        <w:rPr>
+          <w:lang w:val="en-US"/>
+        </w:rPr>
+        <w:t>nachádzajú</w:t>
+      </w:r>
+      <w:proofErr w:type="spellEnd"/>
+      <w:r>
+        <w:rPr>
+          <w:lang w:val="en-US"/>
+        </w:rPr>
+        <w:t xml:space="preserve"> </w:t>
+      </w:r>
+      <w:proofErr w:type="spellStart"/>
+      <w:r>
+        <w:rPr>
+          <w:lang w:val="en-US"/>
+        </w:rPr>
+        <w:t>tlačidlá</w:t>
+      </w:r>
+      <w:proofErr w:type="spellEnd"/>
+      <w:r>
+        <w:rPr>
+          <w:lang w:val="en-US"/>
+        </w:rPr>
+        <w:t xml:space="preserve"> </w:t>
+      </w:r>
+      <w:proofErr w:type="spellStart"/>
+      <w:r>
+        <w:rPr>
+          <w:lang w:val="en-US"/>
+        </w:rPr>
+        <w:t>na</w:t>
+      </w:r>
+      <w:proofErr w:type="spellEnd"/>
+      <w:r>
+        <w:rPr>
+          <w:lang w:val="en-US"/>
+        </w:rPr>
+        <w:t xml:space="preserve"> </w:t>
+      </w:r>
+      <w:proofErr w:type="spellStart"/>
+      <w:r>
+        <w:rPr>
+          <w:lang w:val="en-US"/>
+        </w:rPr>
+        <w:t>úpravu</w:t>
+      </w:r>
+      <w:proofErr w:type="spellEnd"/>
+      <w:r>
+        <w:rPr>
+          <w:lang w:val="en-US"/>
+        </w:rPr>
+        <w:t xml:space="preserve"> a </w:t>
+      </w:r>
+      <w:proofErr w:type="spellStart"/>
+      <w:r>
+        <w:rPr>
+          <w:lang w:val="en-US"/>
+        </w:rPr>
+        <w:t>vymazanie</w:t>
+      </w:r>
+      <w:proofErr w:type="spellEnd"/>
+      <w:r>
+        <w:rPr>
+          <w:lang w:val="en-US"/>
+        </w:rPr>
+        <w:t xml:space="preserve"> </w:t>
+      </w:r>
+      <w:proofErr w:type="spellStart"/>
+      <w:r>
+        <w:rPr>
+          <w:lang w:val="en-US"/>
+        </w:rPr>
+        <w:t>produktu</w:t>
+      </w:r>
+      <w:proofErr w:type="spellEnd"/>
+      <w:r>
+        <w:rPr>
+          <w:lang w:val="en-US"/>
+        </w:rPr>
+        <w:t xml:space="preserve">. Pod </w:t>
+      </w:r>
+      <w:proofErr w:type="spellStart"/>
+      <w:r>
+        <w:rPr>
+          <w:lang w:val="en-US"/>
+        </w:rPr>
+        <w:t>tabuľkou</w:t>
+      </w:r>
+      <w:proofErr w:type="spellEnd"/>
+      <w:r>
+        <w:rPr>
+          <w:lang w:val="en-US"/>
+        </w:rPr>
+        <w:t xml:space="preserve"> je </w:t>
+      </w:r>
+      <w:proofErr w:type="spellStart"/>
+      <w:r>
+        <w:rPr>
+          <w:lang w:val="en-US"/>
+        </w:rPr>
+        <w:t>tlačidlo</w:t>
+      </w:r>
+      <w:proofErr w:type="spellEnd"/>
+      <w:r>
+        <w:rPr>
+          <w:lang w:val="en-US"/>
+        </w:rPr>
+        <w:t xml:space="preserve"> </w:t>
+      </w:r>
+      <w:proofErr w:type="spellStart"/>
+      <w:r>
+        <w:rPr>
+          <w:lang w:val="en-US"/>
+        </w:rPr>
+        <w:t>na</w:t>
+      </w:r>
+      <w:proofErr w:type="spellEnd"/>
+      <w:r>
+        <w:rPr>
+          <w:lang w:val="en-US"/>
+        </w:rPr>
+        <w:t xml:space="preserve"> </w:t>
+      </w:r>
+      <w:proofErr w:type="spellStart"/>
+      <w:r>
+        <w:rPr>
+          <w:lang w:val="en-US"/>
+        </w:rPr>
+        <w:t>pridanie</w:t>
+      </w:r>
+      <w:proofErr w:type="spellEnd"/>
+      <w:r>
+        <w:rPr>
+          <w:lang w:val="en-US"/>
+        </w:rPr>
+        <w:t xml:space="preserve"> </w:t>
+      </w:r>
+      <w:proofErr w:type="spellStart"/>
+      <w:r>
+        <w:rPr>
+          <w:lang w:val="en-US"/>
+        </w:rPr>
+        <w:t>nového</w:t>
+      </w:r>
+      <w:proofErr w:type="spellEnd"/>
+      <w:r>
+        <w:rPr>
+          <w:lang w:val="en-US"/>
+        </w:rPr>
+        <w:t xml:space="preserve"> </w:t>
+      </w:r>
+      <w:proofErr w:type="spellStart"/>
+      <w:r>
+        <w:rPr>
+          <w:lang w:val="en-US"/>
+        </w:rPr>
+        <w:t>produktu</w:t>
+      </w:r>
+      <w:proofErr w:type="spellEnd"/>
+      <w:r>
+        <w:rPr>
+          <w:lang w:val="en-US"/>
+        </w:rPr>
+        <w:t xml:space="preserve">. </w:t>
+      </w:r>
+    </w:p>
+    <w:p>
+      <w:pPr>
+        <w:rPr>
+          <w:lang w:val="en-US"/>
+        </w:rPr>
+      </w:pPr>
+    </w:p>
+    <w:p>
+      <w:pPr>
+        <w:rPr>
+          <w:lang w:val="en-US"/>
+        </w:rPr>
+      </w:pPr>
+      <w:r>
+        <w:rPr>
+          <w:lang w:val="en-US"/>
+        </w:rPr>
+        <w:br w:type="page"/>
+      </w:r>
+    </w:p>
+    <w:p>
+      <w:r>
+        <w:lastRenderedPageBreak/>
+        <w:drawing>
+          <wp:inline distT="0" distB="0" distL="0" distR="0" wp14:anchorId="086F9205" wp14:editId="0F0EFA48">
+            <wp:extent cx="5760720" cy="4403090"/>
+            <wp:effectExtent l="0" t="0" r="0" b="0"/>
+            <wp:docPr id="7" name="Obrázok 7" descr="Obrázok, na ktorom je text, snímka obrazovky, webová lokalita, webová stránka&#10;&#10;Automaticky generovaný popis"/>
+            <wp:cNvGraphicFramePr>
+              <a:graphicFrameLocks xmlns:a="http://schemas.openxmlformats.org/drawingml/2006/main" noChangeAspect="1"/>
+            </wp:cNvGraphicFramePr>
+            <a:graphic xmlns:a="http://schemas.openxmlformats.org/drawingml/2006/main">
+              <a:graphicData uri="http://schemas.openxmlformats.org/drawingml/2006/picture">
+                <pic:pic xmlns:pic="http://schemas.openxmlformats.org/drawingml/2006/picture">
+                  <pic:nvPicPr>
+                    <pic:cNvPr id="7" name="Obrázok 7" descr="Obrázok, na ktorom je text, snímka obrazovky, webová lokalita, webová stránka&#10;&#10;Automaticky generovaný popis"/>
+                    <pic:cNvPicPr/>
+                  </pic:nvPicPr>
+                  <pic:blipFill>
+                    <a:blip r:embed="rId21"/>
+                    <a:stretch>
+                      <a:fillRect/>
+                    </a:stretch>
+                  </pic:blipFill>
+                  <pic:spPr>
+                    <a:xfrm>
+                      <a:off x="0" y="0"/>
+                      <a:ext cx="5760720" cy="4403090"/>
+                    </a:xfrm>
+                    <a:prstGeom prst="rect">
+                      <a:avLst/>
+                    </a:prstGeom>
+                  </pic:spPr>
+                </pic:pic>
+              </a:graphicData>
+            </a:graphic>
+          </wp:inline>
+        </w:drawing>
+      </w:r>
+    </w:p>
+    <w:p>
+      <w:r>
+        <w:t xml:space="preserve">Cez stránku na úpravu sa dajú meniť všetky informácie o produktoch. Podobný formulár sa používa aj na vytvorenie nového produktu. </w:t>
+      </w:r>
     </w:p>
     <w:sectPr>
-      <w:footerReference w:type="default" r:id="rId19"/>
+      <w:footerReference w:type="default" r:id="rId22"/>
       <w:pgSz w:w="11906" w:h="16838"/>
       <w:pgMar w:top="1417" w:right="1417" w:bottom="1417" w:left="1417" w:header="708" w:footer="708" w:gutter="0"/>
       <w:cols w:space="708"/>
@@ -2931,7 +3334,7 @@
 </file>
 
 <file path=word/endnotes.xml><?xml version="1.0" encoding="utf-8"?>
-<w:endnotes xmlns:ve="http://schemas.openxmlformats.org/markup-compatibility/2006" xmlns:o="urn:schemas-microsoft-com:office:office" xmlns:r="http://schemas.openxmlformats.org/officeDocument/2006/relationships" xmlns:m="http://schemas.openxmlformats.org/officeDocument/2006/math" xmlns:v="urn:schemas-microsoft-com:vml" xmlns:wp="http://schemas.openxmlformats.org/drawingml/2006/wordprocessingDrawing" xmlns:w10="urn:schemas-microsoft-com:office:word" xmlns:w="http://schemas.openxmlformats.org/wordprocessingml/2006/main" xmlns:wne="http://schemas.microsoft.com/office/word/2006/wordml">
+<w:endnotes xmlns:wpc="http://schemas.microsoft.com/office/word/2010/wordprocessingCanvas" xmlns:cx="http://schemas.microsoft.com/office/drawing/2014/chartex" xmlns:cx1="http://schemas.microsoft.com/office/drawing/2015/9/8/chartex" xmlns:cx2="http://schemas.microsoft.com/office/drawing/2015/10/21/chartex" xmlns:cx3="http://schemas.microsoft.com/office/drawing/2016/5/9/chartex" xmlns:cx4="http://schemas.microsoft.com/office/drawing/2016/5/10/chartex" xmlns:cx5="http://schemas.microsoft.com/office/drawing/2016/5/11/chartex" xmlns:cx6="http://schemas.microsoft.com/office/drawing/2016/5/12/chartex" xmlns:cx7="http://schemas.microsoft.com/office/drawing/2016/5/13/chartex" xmlns:cx8="http://schemas.microsoft.com/office/drawing/2016/5/14/chartex" xmlns:mc="http://schemas.openxmlformats.org/markup-compatibility/2006" xmlns:aink="http://schemas.microsoft.com/office/drawing/2016/ink" xmlns:am3d="http://schemas.microsoft.com/office/drawing/2017/model3d" xmlns:o="urn:schemas-microsoft-com:office:office" xmlns:oel="http://schemas.microsoft.com/office/2019/extlst" xmlns:r="http://schemas.openxmlformats.org/officeDocument/2006/relationships" xmlns:m="http://schemas.openxmlformats.org/officeDocument/2006/math" xmlns:v="urn:schemas-microsoft-com:vml" xmlns:wp14="http://schemas.microsoft.com/office/word/2010/wordprocessingDrawing" xmlns:wp="http://schemas.openxmlformats.org/drawingml/2006/wordprocessingDrawing" xmlns:w10="urn:schemas-microsoft-com:office:word" xmlns:w="http://schemas.openxmlformats.org/wordprocessingml/2006/main" xmlns:w14="http://schemas.microsoft.com/office/word/2010/wordml" xmlns:w15="http://schemas.microsoft.com/office/word/2012/wordml" xmlns:w16cex="http://schemas.microsoft.com/office/word/2018/wordml/cex" xmlns:w16cid="http://schemas.microsoft.com/office/word/2016/wordml/cid" xmlns:w16="http://schemas.microsoft.com/office/word/2018/wordml" xmlns:w16du="http://schemas.microsoft.com/office/word/2023/wordml/word16du" xmlns:w16sdtdh="http://schemas.microsoft.com/office/word/2020/wordml/sdtdatahash" xmlns:w16se="http://schemas.microsoft.com/office/word/2015/wordml/symex" xmlns:wpg="http://schemas.microsoft.com/office/word/2010/wordprocessingGroup" xmlns:wpi="http://schemas.microsoft.com/office/word/2010/wordprocessingInk" xmlns:wne="http://schemas.microsoft.com/office/word/2006/wordml" xmlns:wps="http://schemas.microsoft.com/office/word/2010/wordprocessingShape" mc:Ignorable="w14 w15 w16se w16cid w16 w16cex w16sdtdh wp14">
   <w:endnote w:type="separator" w:id="-1">
     <w:p>
       <w:pPr>
@@ -2956,7 +3359,7 @@
 </file>
 
 <file path=word/footer1.xml><?xml version="1.0" encoding="utf-8"?>
-<w:ftr xmlns:ve="http://schemas.openxmlformats.org/markup-compatibility/2006" xmlns:o="urn:schemas-microsoft-com:office:office" xmlns:r="http://schemas.openxmlformats.org/officeDocument/2006/relationships" xmlns:m="http://schemas.openxmlformats.org/officeDocument/2006/math" xmlns:v="urn:schemas-microsoft-com:vml" xmlns:wp="http://schemas.openxmlformats.org/drawingml/2006/wordprocessingDrawing" xmlns:w10="urn:schemas-microsoft-com:office:word" xmlns:w="http://schemas.openxmlformats.org/wordprocessingml/2006/main" xmlns:wne="http://schemas.microsoft.com/office/word/2006/wordml">
+<w:ftr xmlns:wpc="http://schemas.microsoft.com/office/word/2010/wordprocessingCanvas" xmlns:cx="http://schemas.microsoft.com/office/drawing/2014/chartex" xmlns:cx1="http://schemas.microsoft.com/office/drawing/2015/9/8/chartex" xmlns:cx2="http://schemas.microsoft.com/office/drawing/2015/10/21/chartex" xmlns:cx3="http://schemas.microsoft.com/office/drawing/2016/5/9/chartex" xmlns:cx4="http://schemas.microsoft.com/office/drawing/2016/5/10/chartex" xmlns:cx5="http://schemas.microsoft.com/office/drawing/2016/5/11/chartex" xmlns:cx6="http://schemas.microsoft.com/office/drawing/2016/5/12/chartex" xmlns:cx7="http://schemas.microsoft.com/office/drawing/2016/5/13/chartex" xmlns:cx8="http://schemas.microsoft.com/office/drawing/2016/5/14/chartex" xmlns:mc="http://schemas.openxmlformats.org/markup-compatibility/2006" xmlns:aink="http://schemas.microsoft.com/office/drawing/2016/ink" xmlns:am3d="http://schemas.microsoft.com/office/drawing/2017/model3d" xmlns:o="urn:schemas-microsoft-com:office:office" xmlns:oel="http://schemas.microsoft.com/office/2019/extlst" xmlns:r="http://schemas.openxmlformats.org/officeDocument/2006/relationships" xmlns:m="http://schemas.openxmlformats.org/officeDocument/2006/math" xmlns:v="urn:schemas-microsoft-com:vml" xmlns:wp14="http://schemas.microsoft.com/office/word/2010/wordprocessingDrawing" xmlns:wp="http://schemas.openxmlformats.org/drawingml/2006/wordprocessingDrawing" xmlns:w10="urn:schemas-microsoft-com:office:word" xmlns:w="http://schemas.openxmlformats.org/wordprocessingml/2006/main" xmlns:w14="http://schemas.microsoft.com/office/word/2010/wordml" xmlns:w15="http://schemas.microsoft.com/office/word/2012/wordml" xmlns:w16cex="http://schemas.microsoft.com/office/word/2018/wordml/cex" xmlns:w16cid="http://schemas.microsoft.com/office/word/2016/wordml/cid" xmlns:w16="http://schemas.microsoft.com/office/word/2018/wordml" xmlns:w16du="http://schemas.microsoft.com/office/word/2023/wordml/word16du" xmlns:w16sdtdh="http://schemas.microsoft.com/office/word/2020/wordml/sdtdatahash" xmlns:w16se="http://schemas.microsoft.com/office/word/2015/wordml/symex" xmlns:wpg="http://schemas.microsoft.com/office/word/2010/wordprocessingGroup" xmlns:wpi="http://schemas.microsoft.com/office/word/2010/wordprocessingInk" xmlns:wne="http://schemas.microsoft.com/office/word/2006/wordml" xmlns:wps="http://schemas.microsoft.com/office/word/2010/wordprocessingShape" mc:Ignorable="w14 w15 w16se w16cid w16 w16cex w16sdtdh wp14">
   <w:sdt>
     <w:sdtPr>
       <w:id w:val="753773260"/>
@@ -2968,30 +3371,43 @@
     <w:sdtContent>
       <w:p>
         <w:pPr>
-          <w:pStyle w:val="Zpat"/>
+          <w:pStyle w:val="Pta"/>
           <w:jc w:val="right"/>
         </w:pPr>
-        <w:fldSimple w:instr=" PAGE   \* MERGEFORMAT ">
-          <w:r>
-            <w:rPr>
-              <w:noProof/>
-            </w:rPr>
-            <w:t>10</w:t>
-          </w:r>
-        </w:fldSimple>
+        <w:r>
+          <w:fldChar w:fldCharType="begin"/>
+        </w:r>
+        <w:r>
+          <w:instrText xml:space="preserve"> PAGE   \* MERGEFORMAT </w:instrText>
+        </w:r>
+        <w:r>
+          <w:fldChar w:fldCharType="separate"/>
+        </w:r>
+        <w:r>
+          <w:rPr>
+            <w:noProof/>
+          </w:rPr>
+          <w:t>10</w:t>
+        </w:r>
+        <w:r>
+          <w:rPr>
+            <w:noProof/>
+          </w:rPr>
+          <w:fldChar w:fldCharType="end"/>
+        </w:r>
       </w:p>
     </w:sdtContent>
   </w:sdt>
   <w:p>
     <w:pPr>
-      <w:pStyle w:val="Zpat"/>
+      <w:pStyle w:val="Pta"/>
     </w:pPr>
   </w:p>
 </w:ftr>
 </file>
 
 <file path=word/footnotes.xml><?xml version="1.0" encoding="utf-8"?>
-<w:footnotes xmlns:ve="http://schemas.openxmlformats.org/markup-compatibility/2006" xmlns:o="urn:schemas-microsoft-com:office:office" xmlns:r="http://schemas.openxmlformats.org/officeDocument/2006/relationships" xmlns:m="http://schemas.openxmlformats.org/officeDocument/2006/math" xmlns:v="urn:schemas-microsoft-com:vml" xmlns:wp="http://schemas.openxmlformats.org/drawingml/2006/wordprocessingDrawing" xmlns:w10="urn:schemas-microsoft-com:office:word" xmlns:w="http://schemas.openxmlformats.org/wordprocessingml/2006/main" xmlns:wne="http://schemas.microsoft.com/office/word/2006/wordml">
+<w:footnotes xmlns:wpc="http://schemas.microsoft.com/office/word/2010/wordprocessingCanvas" xmlns:cx="http://schemas.microsoft.com/office/drawing/2014/chartex" xmlns:cx1="http://schemas.microsoft.com/office/drawing/2015/9/8/chartex" xmlns:cx2="http://schemas.microsoft.com/office/drawing/2015/10/21/chartex" xmlns:cx3="http://schemas.microsoft.com/office/drawing/2016/5/9/chartex" xmlns:cx4="http://schemas.microsoft.com/office/drawing/2016/5/10/chartex" xmlns:cx5="http://schemas.microsoft.com/office/drawing/2016/5/11/chartex" xmlns:cx6="http://schemas.microsoft.com/office/drawing/2016/5/12/chartex" xmlns:cx7="http://schemas.microsoft.com/office/drawing/2016/5/13/chartex" xmlns:cx8="http://schemas.microsoft.com/office/drawing/2016/5/14/chartex" xmlns:mc="http://schemas.openxmlformats.org/markup-compatibility/2006" xmlns:aink="http://schemas.microsoft.com/office/drawing/2016/ink" xmlns:am3d="http://schemas.microsoft.com/office/drawing/2017/model3d" xmlns:o="urn:schemas-microsoft-com:office:office" xmlns:oel="http://schemas.microsoft.com/office/2019/extlst" xmlns:r="http://schemas.openxmlformats.org/officeDocument/2006/relationships" xmlns:m="http://schemas.openxmlformats.org/officeDocument/2006/math" xmlns:v="urn:schemas-microsoft-com:vml" xmlns:wp14="http://schemas.microsoft.com/office/word/2010/wordprocessingDrawing" xmlns:wp="http://schemas.openxmlformats.org/drawingml/2006/wordprocessingDrawing" xmlns:w10="urn:schemas-microsoft-com:office:word" xmlns:w="http://schemas.openxmlformats.org/wordprocessingml/2006/main" xmlns:w14="http://schemas.microsoft.com/office/word/2010/wordml" xmlns:w15="http://schemas.microsoft.com/office/word/2012/wordml" xmlns:w16cex="http://schemas.microsoft.com/office/word/2018/wordml/cex" xmlns:w16cid="http://schemas.microsoft.com/office/word/2016/wordml/cid" xmlns:w16="http://schemas.microsoft.com/office/word/2018/wordml" xmlns:w16du="http://schemas.microsoft.com/office/word/2023/wordml/word16du" xmlns:w16sdtdh="http://schemas.microsoft.com/office/word/2020/wordml/sdtdatahash" xmlns:w16se="http://schemas.microsoft.com/office/word/2015/wordml/symex" xmlns:wpg="http://schemas.microsoft.com/office/word/2010/wordprocessingGroup" xmlns:wpi="http://schemas.microsoft.com/office/word/2010/wordprocessingInk" xmlns:wne="http://schemas.microsoft.com/office/word/2006/wordml" xmlns:wps="http://schemas.microsoft.com/office/word/2010/wordprocessingShape" mc:Ignorable="w14 w15 w16se w16cid w16 w16cex w16sdtdh wp14">
   <w:footnote w:type="separator" w:id="-1">
     <w:p>
       <w:pPr>
@@ -3016,8 +3432,8 @@
 </file>
 
 <file path=word/numbering.xml><?xml version="1.0" encoding="utf-8"?>
-<w:numbering xmlns:ve="http://schemas.openxmlformats.org/markup-compatibility/2006" xmlns:o="urn:schemas-microsoft-com:office:office" xmlns:r="http://schemas.openxmlformats.org/officeDocument/2006/relationships" xmlns:m="http://schemas.openxmlformats.org/officeDocument/2006/math" xmlns:v="urn:schemas-microsoft-com:vml" xmlns:wp="http://schemas.openxmlformats.org/drawingml/2006/wordprocessingDrawing" xmlns:w10="urn:schemas-microsoft-com:office:word" xmlns:w="http://schemas.openxmlformats.org/wordprocessingml/2006/main" xmlns:wne="http://schemas.microsoft.com/office/word/2006/wordml">
-  <w:abstractNum w:abstractNumId="0">
+<w:numbering xmlns:wpc="http://schemas.microsoft.com/office/word/2010/wordprocessingCanvas" xmlns:cx="http://schemas.microsoft.com/office/drawing/2014/chartex" xmlns:cx1="http://schemas.microsoft.com/office/drawing/2015/9/8/chartex" xmlns:cx2="http://schemas.microsoft.com/office/drawing/2015/10/21/chartex" xmlns:cx3="http://schemas.microsoft.com/office/drawing/2016/5/9/chartex" xmlns:cx4="http://schemas.microsoft.com/office/drawing/2016/5/10/chartex" xmlns:cx5="http://schemas.microsoft.com/office/drawing/2016/5/11/chartex" xmlns:cx6="http://schemas.microsoft.com/office/drawing/2016/5/12/chartex" xmlns:cx7="http://schemas.microsoft.com/office/drawing/2016/5/13/chartex" xmlns:cx8="http://schemas.microsoft.com/office/drawing/2016/5/14/chartex" xmlns:mc="http://schemas.openxmlformats.org/markup-compatibility/2006" xmlns:aink="http://schemas.microsoft.com/office/drawing/2016/ink" xmlns:am3d="http://schemas.microsoft.com/office/drawing/2017/model3d" xmlns:o="urn:schemas-microsoft-com:office:office" xmlns:oel="http://schemas.microsoft.com/office/2019/extlst" xmlns:r="http://schemas.openxmlformats.org/officeDocument/2006/relationships" xmlns:m="http://schemas.openxmlformats.org/officeDocument/2006/math" xmlns:v="urn:schemas-microsoft-com:vml" xmlns:wp14="http://schemas.microsoft.com/office/word/2010/wordprocessingDrawing" xmlns:wp="http://schemas.openxmlformats.org/drawingml/2006/wordprocessingDrawing" xmlns:w10="urn:schemas-microsoft-com:office:word" xmlns:w="http://schemas.openxmlformats.org/wordprocessingml/2006/main" xmlns:w14="http://schemas.microsoft.com/office/word/2010/wordml" xmlns:w15="http://schemas.microsoft.com/office/word/2012/wordml" xmlns:w16cex="http://schemas.microsoft.com/office/word/2018/wordml/cex" xmlns:w16cid="http://schemas.microsoft.com/office/word/2016/wordml/cid" xmlns:w16="http://schemas.microsoft.com/office/word/2018/wordml" xmlns:w16du="http://schemas.microsoft.com/office/word/2023/wordml/word16du" xmlns:w16sdtdh="http://schemas.microsoft.com/office/word/2020/wordml/sdtdatahash" xmlns:w16se="http://schemas.microsoft.com/office/word/2015/wordml/symex" xmlns:wpg="http://schemas.microsoft.com/office/word/2010/wordprocessingGroup" xmlns:wpi="http://schemas.microsoft.com/office/word/2010/wordprocessingInk" xmlns:wne="http://schemas.microsoft.com/office/word/2006/wordml" xmlns:wps="http://schemas.microsoft.com/office/word/2010/wordprocessingShape" mc:Ignorable="w14 w15 w16se w16cid w16 w16cex w16sdtdh wp14">
+  <w:abstractNum w:abstractNumId="0" w15:restartNumberingAfterBreak="0">
     <w:nsid w:val="0B6D7A36"/>
     <w:multiLevelType w:val="multilevel"/>
     <w:tmpl w:val="04050025"/>
@@ -3108,7 +3524,7 @@
       </w:pPr>
     </w:lvl>
   </w:abstractNum>
-  <w:abstractNum w:abstractNumId="1">
+  <w:abstractNum w:abstractNumId="1" w15:restartNumberingAfterBreak="0">
     <w:nsid w:val="15DA7666"/>
     <w:multiLevelType w:val="hybridMultilevel"/>
     <w:tmpl w:val="01C8D0F8"/>
@@ -3221,7 +3637,7 @@
       </w:rPr>
     </w:lvl>
   </w:abstractNum>
-  <w:abstractNum w:abstractNumId="2">
+  <w:abstractNum w:abstractNumId="2" w15:restartNumberingAfterBreak="0">
     <w:nsid w:val="49AF1313"/>
     <w:multiLevelType w:val="hybridMultilevel"/>
     <w:tmpl w:val="BDE6AF4C"/>
@@ -3334,7 +3750,7 @@
       </w:rPr>
     </w:lvl>
   </w:abstractNum>
-  <w:abstractNum w:abstractNumId="3">
+  <w:abstractNum w:abstractNumId="3" w15:restartNumberingAfterBreak="0">
     <w:nsid w:val="4C552934"/>
     <w:multiLevelType w:val="hybridMultilevel"/>
     <w:tmpl w:val="ADE0E16E"/>
@@ -3447,7 +3863,7 @@
       </w:rPr>
     </w:lvl>
   </w:abstractNum>
-  <w:abstractNum w:abstractNumId="4">
+  <w:abstractNum w:abstractNumId="4" w15:restartNumberingAfterBreak="0">
     <w:nsid w:val="519E599E"/>
     <w:multiLevelType w:val="hybridMultilevel"/>
     <w:tmpl w:val="C3087D40"/>
@@ -3560,7 +3976,7 @@
       </w:rPr>
     </w:lvl>
   </w:abstractNum>
-  <w:abstractNum w:abstractNumId="5">
+  <w:abstractNum w:abstractNumId="5" w15:restartNumberingAfterBreak="0">
     <w:nsid w:val="5F9E077C"/>
     <w:multiLevelType w:val="hybridMultilevel"/>
     <w:tmpl w:val="C0E6AEB4"/>
@@ -3673,7 +4089,7 @@
       </w:rPr>
     </w:lvl>
   </w:abstractNum>
-  <w:abstractNum w:abstractNumId="6">
+  <w:abstractNum w:abstractNumId="6" w15:restartNumberingAfterBreak="0">
     <w:nsid w:val="61CA5F0A"/>
     <w:multiLevelType w:val="hybridMultilevel"/>
     <w:tmpl w:val="60F074A8"/>
@@ -3786,7 +4202,7 @@
       </w:rPr>
     </w:lvl>
   </w:abstractNum>
-  <w:abstractNum w:abstractNumId="7">
+  <w:abstractNum w:abstractNumId="7" w15:restartNumberingAfterBreak="0">
     <w:nsid w:val="73C3616F"/>
     <w:multiLevelType w:val="hybridMultilevel"/>
     <w:tmpl w:val="F70E69B0"/>
@@ -3899,47 +4315,47 @@
       </w:rPr>
     </w:lvl>
   </w:abstractNum>
-  <w:num w:numId="1">
+  <w:num w:numId="1" w16cid:durableId="159515166">
     <w:abstractNumId w:val="0"/>
   </w:num>
-  <w:num w:numId="2">
+  <w:num w:numId="2" w16cid:durableId="476848266">
     <w:abstractNumId w:val="0"/>
   </w:num>
-  <w:num w:numId="3">
+  <w:num w:numId="3" w16cid:durableId="1459030711">
     <w:abstractNumId w:val="0"/>
   </w:num>
-  <w:num w:numId="4">
+  <w:num w:numId="4" w16cid:durableId="1916890185">
     <w:abstractNumId w:val="0"/>
   </w:num>
-  <w:num w:numId="5">
+  <w:num w:numId="5" w16cid:durableId="1307706742">
     <w:abstractNumId w:val="0"/>
   </w:num>
-  <w:num w:numId="6">
+  <w:num w:numId="6" w16cid:durableId="1455557590">
     <w:abstractNumId w:val="5"/>
   </w:num>
-  <w:num w:numId="7">
+  <w:num w:numId="7" w16cid:durableId="553546515">
     <w:abstractNumId w:val="3"/>
   </w:num>
-  <w:num w:numId="8">
+  <w:num w:numId="8" w16cid:durableId="888222014">
     <w:abstractNumId w:val="4"/>
   </w:num>
-  <w:num w:numId="9">
+  <w:num w:numId="9" w16cid:durableId="1633243880">
     <w:abstractNumId w:val="2"/>
   </w:num>
-  <w:num w:numId="10">
+  <w:num w:numId="10" w16cid:durableId="598755148">
     <w:abstractNumId w:val="6"/>
   </w:num>
-  <w:num w:numId="11">
+  <w:num w:numId="11" w16cid:durableId="1874614338">
     <w:abstractNumId w:val="7"/>
   </w:num>
-  <w:num w:numId="12">
+  <w:num w:numId="12" w16cid:durableId="149561785">
     <w:abstractNumId w:val="1"/>
   </w:num>
 </w:numbering>
 </file>
 
 <file path=word/styles.xml><?xml version="1.0" encoding="utf-8"?>
-<w:styles xmlns:r="http://schemas.openxmlformats.org/officeDocument/2006/relationships" xmlns:w="http://schemas.openxmlformats.org/wordprocessingml/2006/main">
+<w:styles xmlns:mc="http://schemas.openxmlformats.org/markup-compatibility/2006" xmlns:r="http://schemas.openxmlformats.org/officeDocument/2006/relationships" xmlns:w="http://schemas.openxmlformats.org/wordprocessingml/2006/main" xmlns:w14="http://schemas.microsoft.com/office/word/2010/wordml" xmlns:w15="http://schemas.microsoft.com/office/word/2012/wordml" xmlns:w16cex="http://schemas.microsoft.com/office/word/2018/wordml/cex" xmlns:w16cid="http://schemas.microsoft.com/office/word/2016/wordml/cid" xmlns:w16="http://schemas.microsoft.com/office/word/2018/wordml" xmlns:w16sdtdh="http://schemas.microsoft.com/office/word/2020/wordml/sdtdatahash" xmlns:w16se="http://schemas.microsoft.com/office/word/2015/wordml/symex" mc:Ignorable="w14 w15 w16se w16cid w16 w16cex w16sdtdh">
   <w:docDefaults>
     <w:rPrDefault>
       <w:rPr>
@@ -3955,154 +4371,393 @@
       </w:pPr>
     </w:pPrDefault>
   </w:docDefaults>
-  <w:latentStyles w:defLockedState="0" w:defUIPriority="99" w:defSemiHidden="1" w:defUnhideWhenUsed="1" w:defQFormat="0" w:count="267">
-    <w:lsdException w:name="Normal" w:semiHidden="0" w:uiPriority="0" w:unhideWhenUsed="0" w:qFormat="1"/>
-    <w:lsdException w:name="heading 1" w:semiHidden="0" w:uiPriority="9" w:unhideWhenUsed="0" w:qFormat="1"/>
-    <w:lsdException w:name="heading 2" w:uiPriority="9" w:qFormat="1"/>
-    <w:lsdException w:name="heading 3" w:uiPriority="9" w:qFormat="1"/>
-    <w:lsdException w:name="heading 4" w:uiPriority="9" w:qFormat="1"/>
-    <w:lsdException w:name="heading 5" w:uiPriority="9" w:qFormat="1"/>
-    <w:lsdException w:name="heading 6" w:uiPriority="9" w:qFormat="1"/>
-    <w:lsdException w:name="heading 7" w:uiPriority="9" w:qFormat="1"/>
-    <w:lsdException w:name="heading 8" w:uiPriority="9" w:qFormat="1"/>
-    <w:lsdException w:name="heading 9" w:uiPriority="9" w:qFormat="1"/>
-    <w:lsdException w:name="toc 1" w:uiPriority="39"/>
-    <w:lsdException w:name="toc 2" w:uiPriority="39"/>
-    <w:lsdException w:name="toc 3" w:uiPriority="39"/>
-    <w:lsdException w:name="toc 4" w:uiPriority="39"/>
-    <w:lsdException w:name="toc 5" w:uiPriority="39"/>
-    <w:lsdException w:name="toc 6" w:uiPriority="39"/>
-    <w:lsdException w:name="toc 7" w:uiPriority="39"/>
-    <w:lsdException w:name="toc 8" w:uiPriority="39"/>
-    <w:lsdException w:name="toc 9" w:uiPriority="39"/>
-    <w:lsdException w:name="caption" w:uiPriority="35" w:qFormat="1"/>
-    <w:lsdException w:name="Title" w:semiHidden="0" w:uiPriority="10" w:unhideWhenUsed="0" w:qFormat="1"/>
-    <w:lsdException w:name="Default Paragraph Font" w:uiPriority="1"/>
-    <w:lsdException w:name="Subtitle" w:semiHidden="0" w:uiPriority="11" w:unhideWhenUsed="0" w:qFormat="1"/>
-    <w:lsdException w:name="Strong" w:semiHidden="0" w:uiPriority="22" w:unhideWhenUsed="0" w:qFormat="1"/>
-    <w:lsdException w:name="Emphasis" w:semiHidden="0" w:uiPriority="20" w:unhideWhenUsed="0" w:qFormat="1"/>
-    <w:lsdException w:name="Table Grid" w:semiHidden="0" w:uiPriority="59" w:unhideWhenUsed="0"/>
-    <w:lsdException w:name="Placeholder Text" w:unhideWhenUsed="0"/>
-    <w:lsdException w:name="No Spacing" w:semiHidden="0" w:uiPriority="1" w:unhideWhenUsed="0" w:qFormat="1"/>
-    <w:lsdException w:name="Light Shading" w:semiHidden="0" w:uiPriority="60" w:unhideWhenUsed="0"/>
-    <w:lsdException w:name="Light List" w:semiHidden="0" w:uiPriority="61" w:unhideWhenUsed="0"/>
-    <w:lsdException w:name="Light Grid" w:semiHidden="0" w:uiPriority="62" w:unhideWhenUsed="0"/>
-    <w:lsdException w:name="Medium Shading 1" w:semiHidden="0" w:uiPriority="63" w:unhideWhenUsed="0"/>
-    <w:lsdException w:name="Medium Shading 2" w:semiHidden="0" w:uiPriority="64" w:unhideWhenUsed="0"/>
-    <w:lsdException w:name="Medium List 1" w:semiHidden="0" w:uiPriority="65" w:unhideWhenUsed="0"/>
-    <w:lsdException w:name="Medium List 2" w:semiHidden="0" w:uiPriority="66" w:unhideWhenUsed="0"/>
-    <w:lsdException w:name="Medium Grid 1" w:semiHidden="0" w:uiPriority="67" w:unhideWhenUsed="0"/>
-    <w:lsdException w:name="Medium Grid 2" w:semiHidden="0" w:uiPriority="68" w:unhideWhenUsed="0"/>
-    <w:lsdException w:name="Medium Grid 3" w:semiHidden="0" w:uiPriority="69" w:unhideWhenUsed="0"/>
-    <w:lsdException w:name="Dark List" w:semiHidden="0" w:uiPriority="70" w:unhideWhenUsed="0"/>
-    <w:lsdException w:name="Colorful Shading" w:semiHidden="0" w:uiPriority="71" w:unhideWhenUsed="0"/>
-    <w:lsdException w:name="Colorful List" w:semiHidden="0" w:uiPriority="72" w:unhideWhenUsed="0"/>
-    <w:lsdException w:name="Colorful Grid" w:semiHidden="0" w:uiPriority="73" w:unhideWhenUsed="0"/>
-    <w:lsdException w:name="Light Shading Accent 1" w:semiHidden="0" w:uiPriority="60" w:unhideWhenUsed="0"/>
-    <w:lsdException w:name="Light List Accent 1" w:semiHidden="0" w:uiPriority="61" w:unhideWhenUsed="0"/>
-    <w:lsdException w:name="Light Grid Accent 1" w:semiHidden="0" w:uiPriority="62" w:unhideWhenUsed="0"/>
-    <w:lsdException w:name="Medium Shading 1 Accent 1" w:semiHidden="0" w:uiPriority="63" w:unhideWhenUsed="0"/>
-    <w:lsdException w:name="Medium Shading 2 Accent 1" w:semiHidden="0" w:uiPriority="64" w:unhideWhenUsed="0"/>
-    <w:lsdException w:name="Medium List 1 Accent 1" w:semiHidden="0" w:uiPriority="65" w:unhideWhenUsed="0"/>
-    <w:lsdException w:name="Revision" w:unhideWhenUsed="0"/>
-    <w:lsdException w:name="List Paragraph" w:semiHidden="0" w:uiPriority="34" w:unhideWhenUsed="0" w:qFormat="1"/>
-    <w:lsdException w:name="Quote" w:semiHidden="0" w:uiPriority="29" w:unhideWhenUsed="0" w:qFormat="1"/>
-    <w:lsdException w:name="Intense Quote" w:semiHidden="0" w:uiPriority="30" w:unhideWhenUsed="0" w:qFormat="1"/>
-    <w:lsdException w:name="Medium List 2 Accent 1" w:semiHidden="0" w:uiPriority="66" w:unhideWhenUsed="0"/>
-    <w:lsdException w:name="Medium Grid 1 Accent 1" w:semiHidden="0" w:uiPriority="67" w:unhideWhenUsed="0"/>
-    <w:lsdException w:name="Medium Grid 2 Accent 1" w:semiHidden="0" w:uiPriority="68" w:unhideWhenUsed="0"/>
-    <w:lsdException w:name="Medium Grid 3 Accent 1" w:semiHidden="0" w:uiPriority="69" w:unhideWhenUsed="0"/>
-    <w:lsdException w:name="Dark List Accent 1" w:semiHidden="0" w:uiPriority="70" w:unhideWhenUsed="0"/>
-    <w:lsdException w:name="Colorful Shading Accent 1" w:semiHidden="0" w:uiPriority="71" w:unhideWhenUsed="0"/>
-    <w:lsdException w:name="Colorful List Accent 1" w:semiHidden="0" w:uiPriority="72" w:unhideWhenUsed="0"/>
-    <w:lsdException w:name="Colorful Grid Accent 1" w:semiHidden="0" w:uiPriority="73" w:unhideWhenUsed="0"/>
-    <w:lsdException w:name="Light Shading Accent 2" w:semiHidden="0" w:uiPriority="60" w:unhideWhenUsed="0"/>
-    <w:lsdException w:name="Light List Accent 2" w:semiHidden="0" w:uiPriority="61" w:unhideWhenUsed="0"/>
-    <w:lsdException w:name="Light Grid Accent 2" w:semiHidden="0" w:uiPriority="62" w:unhideWhenUsed="0"/>
-    <w:lsdException w:name="Medium Shading 1 Accent 2" w:semiHidden="0" w:uiPriority="63" w:unhideWhenUsed="0"/>
-    <w:lsdException w:name="Medium Shading 2 Accent 2" w:semiHidden="0" w:uiPriority="64" w:unhideWhenUsed="0"/>
-    <w:lsdException w:name="Medium List 1 Accent 2" w:semiHidden="0" w:uiPriority="65" w:unhideWhenUsed="0"/>
-    <w:lsdException w:name="Medium List 2 Accent 2" w:semiHidden="0" w:uiPriority="66" w:unhideWhenUsed="0"/>
-    <w:lsdException w:name="Medium Grid 1 Accent 2" w:semiHidden="0" w:uiPriority="67" w:unhideWhenUsed="0"/>
-    <w:lsdException w:name="Medium Grid 2 Accent 2" w:semiHidden="0" w:uiPriority="68" w:unhideWhenUsed="0"/>
-    <w:lsdException w:name="Medium Grid 3 Accent 2" w:semiHidden="0" w:uiPriority="69" w:unhideWhenUsed="0"/>
-    <w:lsdException w:name="Dark List Accent 2" w:semiHidden="0" w:uiPriority="70" w:unhideWhenUsed="0"/>
-    <w:lsdException w:name="Colorful Shading Accent 2" w:semiHidden="0" w:uiPriority="71" w:unhideWhenUsed="0"/>
-    <w:lsdException w:name="Colorful List Accent 2" w:semiHidden="0" w:uiPriority="72" w:unhideWhenUsed="0"/>
-    <w:lsdException w:name="Colorful Grid Accent 2" w:semiHidden="0" w:uiPriority="73" w:unhideWhenUsed="0"/>
-    <w:lsdException w:name="Light Shading Accent 3" w:semiHidden="0" w:uiPriority="60" w:unhideWhenUsed="0"/>
-    <w:lsdException w:name="Light List Accent 3" w:semiHidden="0" w:uiPriority="61" w:unhideWhenUsed="0"/>
-    <w:lsdException w:name="Light Grid Accent 3" w:semiHidden="0" w:uiPriority="62" w:unhideWhenUsed="0"/>
-    <w:lsdException w:name="Medium Shading 1 Accent 3" w:semiHidden="0" w:uiPriority="63" w:unhideWhenUsed="0"/>
-    <w:lsdException w:name="Medium Shading 2 Accent 3" w:semiHidden="0" w:uiPriority="64" w:unhideWhenUsed="0"/>
-    <w:lsdException w:name="Medium List 1 Accent 3" w:semiHidden="0" w:uiPriority="65" w:unhideWhenUsed="0"/>
-    <w:lsdException w:name="Medium List 2 Accent 3" w:semiHidden="0" w:uiPriority="66" w:unhideWhenUsed="0"/>
-    <w:lsdException w:name="Medium Grid 1 Accent 3" w:semiHidden="0" w:uiPriority="67" w:unhideWhenUsed="0"/>
-    <w:lsdException w:name="Medium Grid 2 Accent 3" w:semiHidden="0" w:uiPriority="68" w:unhideWhenUsed="0"/>
-    <w:lsdException w:name="Medium Grid 3 Accent 3" w:semiHidden="0" w:uiPriority="69" w:unhideWhenUsed="0"/>
-    <w:lsdException w:name="Dark List Accent 3" w:semiHidden="0" w:uiPriority="70" w:unhideWhenUsed="0"/>
-    <w:lsdException w:name="Colorful Shading Accent 3" w:semiHidden="0" w:uiPriority="71" w:unhideWhenUsed="0"/>
-    <w:lsdException w:name="Colorful List Accent 3" w:semiHidden="0" w:uiPriority="72" w:unhideWhenUsed="0"/>
-    <w:lsdException w:name="Colorful Grid Accent 3" w:semiHidden="0" w:uiPriority="73" w:unhideWhenUsed="0"/>
-    <w:lsdException w:name="Light Shading Accent 4" w:semiHidden="0" w:uiPriority="60" w:unhideWhenUsed="0"/>
-    <w:lsdException w:name="Light List Accent 4" w:semiHidden="0" w:uiPriority="61" w:unhideWhenUsed="0"/>
-    <w:lsdException w:name="Light Grid Accent 4" w:semiHidden="0" w:uiPriority="62" w:unhideWhenUsed="0"/>
-    <w:lsdException w:name="Medium Shading 1 Accent 4" w:semiHidden="0" w:uiPriority="63" w:unhideWhenUsed="0"/>
-    <w:lsdException w:name="Medium Shading 2 Accent 4" w:semiHidden="0" w:uiPriority="64" w:unhideWhenUsed="0"/>
-    <w:lsdException w:name="Medium List 1 Accent 4" w:semiHidden="0" w:uiPriority="65" w:unhideWhenUsed="0"/>
-    <w:lsdException w:name="Medium List 2 Accent 4" w:semiHidden="0" w:uiPriority="66" w:unhideWhenUsed="0"/>
-    <w:lsdException w:name="Medium Grid 1 Accent 4" w:semiHidden="0" w:uiPriority="67" w:unhideWhenUsed="0"/>
-    <w:lsdException w:name="Medium Grid 2 Accent 4" w:semiHidden="0" w:uiPriority="68" w:unhideWhenUsed="0"/>
-    <w:lsdException w:name="Medium Grid 3 Accent 4" w:semiHidden="0" w:uiPriority="69" w:unhideWhenUsed="0"/>
-    <w:lsdException w:name="Dark List Accent 4" w:semiHidden="0" w:uiPriority="70" w:unhideWhenUsed="0"/>
-    <w:lsdException w:name="Colorful Shading Accent 4" w:semiHidden="0" w:uiPriority="71" w:unhideWhenUsed="0"/>
-    <w:lsdException w:name="Colorful List Accent 4" w:semiHidden="0" w:uiPriority="72" w:unhideWhenUsed="0"/>
-    <w:lsdException w:name="Colorful Grid Accent 4" w:semiHidden="0" w:uiPriority="73" w:unhideWhenUsed="0"/>
-    <w:lsdException w:name="Light Shading Accent 5" w:semiHidden="0" w:uiPriority="60" w:unhideWhenUsed="0"/>
-    <w:lsdException w:name="Light List Accent 5" w:semiHidden="0" w:uiPriority="61" w:unhideWhenUsed="0"/>
-    <w:lsdException w:name="Light Grid Accent 5" w:semiHidden="0" w:uiPriority="62" w:unhideWhenUsed="0"/>
-    <w:lsdException w:name="Medium Shading 1 Accent 5" w:semiHidden="0" w:uiPriority="63" w:unhideWhenUsed="0"/>
-    <w:lsdException w:name="Medium Shading 2 Accent 5" w:semiHidden="0" w:uiPriority="64" w:unhideWhenUsed="0"/>
-    <w:lsdException w:name="Medium List 1 Accent 5" w:semiHidden="0" w:uiPriority="65" w:unhideWhenUsed="0"/>
-    <w:lsdException w:name="Medium List 2 Accent 5" w:semiHidden="0" w:uiPriority="66" w:unhideWhenUsed="0"/>
-    <w:lsdException w:name="Medium Grid 1 Accent 5" w:semiHidden="0" w:uiPriority="67" w:unhideWhenUsed="0"/>
-    <w:lsdException w:name="Medium Grid 2 Accent 5" w:semiHidden="0" w:uiPriority="68" w:unhideWhenUsed="0"/>
-    <w:lsdException w:name="Medium Grid 3 Accent 5" w:semiHidden="0" w:uiPriority="69" w:unhideWhenUsed="0"/>
-    <w:lsdException w:name="Dark List Accent 5" w:semiHidden="0" w:uiPriority="70" w:unhideWhenUsed="0"/>
-    <w:lsdException w:name="Colorful Shading Accent 5" w:semiHidden="0" w:uiPriority="71" w:unhideWhenUsed="0"/>
-    <w:lsdException w:name="Colorful List Accent 5" w:semiHidden="0" w:uiPriority="72" w:unhideWhenUsed="0"/>
-    <w:lsdException w:name="Colorful Grid Accent 5" w:semiHidden="0" w:uiPriority="73" w:unhideWhenUsed="0"/>
-    <w:lsdException w:name="Light Shading Accent 6" w:semiHidden="0" w:uiPriority="60" w:unhideWhenUsed="0"/>
-    <w:lsdException w:name="Light List Accent 6" w:semiHidden="0" w:uiPriority="61" w:unhideWhenUsed="0"/>
-    <w:lsdException w:name="Light Grid Accent 6" w:semiHidden="0" w:uiPriority="62" w:unhideWhenUsed="0"/>
-    <w:lsdException w:name="Medium Shading 1 Accent 6" w:semiHidden="0" w:uiPriority="63" w:unhideWhenUsed="0"/>
-    <w:lsdException w:name="Medium Shading 2 Accent 6" w:semiHidden="0" w:uiPriority="64" w:unhideWhenUsed="0"/>
-    <w:lsdException w:name="Medium List 1 Accent 6" w:semiHidden="0" w:uiPriority="65" w:unhideWhenUsed="0"/>
-    <w:lsdException w:name="Medium List 2 Accent 6" w:semiHidden="0" w:uiPriority="66" w:unhideWhenUsed="0"/>
-    <w:lsdException w:name="Medium Grid 1 Accent 6" w:semiHidden="0" w:uiPriority="67" w:unhideWhenUsed="0"/>
-    <w:lsdException w:name="Medium Grid 2 Accent 6" w:semiHidden="0" w:uiPriority="68" w:unhideWhenUsed="0"/>
-    <w:lsdException w:name="Medium Grid 3 Accent 6" w:semiHidden="0" w:uiPriority="69" w:unhideWhenUsed="0"/>
-    <w:lsdException w:name="Dark List Accent 6" w:semiHidden="0" w:uiPriority="70" w:unhideWhenUsed="0"/>
-    <w:lsdException w:name="Colorful Shading Accent 6" w:semiHidden="0" w:uiPriority="71" w:unhideWhenUsed="0"/>
-    <w:lsdException w:name="Colorful List Accent 6" w:semiHidden="0" w:uiPriority="72" w:unhideWhenUsed="0"/>
-    <w:lsdException w:name="Colorful Grid Accent 6" w:semiHidden="0" w:uiPriority="73" w:unhideWhenUsed="0"/>
-    <w:lsdException w:name="Subtle Emphasis" w:semiHidden="0" w:uiPriority="19" w:unhideWhenUsed="0" w:qFormat="1"/>
-    <w:lsdException w:name="Intense Emphasis" w:semiHidden="0" w:uiPriority="21" w:unhideWhenUsed="0" w:qFormat="1"/>
-    <w:lsdException w:name="Subtle Reference" w:semiHidden="0" w:uiPriority="31" w:unhideWhenUsed="0" w:qFormat="1"/>
-    <w:lsdException w:name="Intense Reference" w:semiHidden="0" w:uiPriority="32" w:unhideWhenUsed="0" w:qFormat="1"/>
-    <w:lsdException w:name="Book Title" w:semiHidden="0" w:uiPriority="33" w:unhideWhenUsed="0" w:qFormat="1"/>
-    <w:lsdException w:name="Bibliography" w:uiPriority="37"/>
-    <w:lsdException w:name="TOC Heading" w:uiPriority="39" w:qFormat="1"/>
+  <w:latentStyles w:defLockedState="0" w:defUIPriority="99" w:defSemiHidden="0" w:defUnhideWhenUsed="0" w:defQFormat="0" w:count="376">
+    <w:lsdException w:name="Normal" w:uiPriority="0" w:qFormat="1"/>
+    <w:lsdException w:name="heading 1" w:uiPriority="9" w:qFormat="1"/>
+    <w:lsdException w:name="heading 2" w:semiHidden="1" w:uiPriority="9" w:unhideWhenUsed="1" w:qFormat="1"/>
+    <w:lsdException w:name="heading 3" w:semiHidden="1" w:uiPriority="9" w:unhideWhenUsed="1" w:qFormat="1"/>
+    <w:lsdException w:name="heading 4" w:semiHidden="1" w:uiPriority="9" w:unhideWhenUsed="1" w:qFormat="1"/>
+    <w:lsdException w:name="heading 5" w:semiHidden="1" w:uiPriority="9" w:unhideWhenUsed="1" w:qFormat="1"/>
+    <w:lsdException w:name="heading 6" w:semiHidden="1" w:uiPriority="9" w:unhideWhenUsed="1" w:qFormat="1"/>
+    <w:lsdException w:name="heading 7" w:semiHidden="1" w:uiPriority="9" w:unhideWhenUsed="1" w:qFormat="1"/>
+    <w:lsdException w:name="heading 8" w:semiHidden="1" w:uiPriority="9" w:unhideWhenUsed="1" w:qFormat="1"/>
+    <w:lsdException w:name="heading 9" w:semiHidden="1" w:uiPriority="9" w:unhideWhenUsed="1" w:qFormat="1"/>
+    <w:lsdException w:name="index 1" w:semiHidden="1" w:unhideWhenUsed="1"/>
+    <w:lsdException w:name="index 2" w:semiHidden="1" w:unhideWhenUsed="1"/>
+    <w:lsdException w:name="index 3" w:semiHidden="1" w:unhideWhenUsed="1"/>
+    <w:lsdException w:name="index 4" w:semiHidden="1" w:unhideWhenUsed="1"/>
+    <w:lsdException w:name="index 5" w:semiHidden="1" w:unhideWhenUsed="1"/>
+    <w:lsdException w:name="index 6" w:semiHidden="1" w:unhideWhenUsed="1"/>
+    <w:lsdException w:name="index 7" w:semiHidden="1" w:unhideWhenUsed="1"/>
+    <w:lsdException w:name="index 8" w:semiHidden="1" w:unhideWhenUsed="1"/>
+    <w:lsdException w:name="index 9" w:semiHidden="1" w:unhideWhenUsed="1"/>
+    <w:lsdException w:name="toc 1" w:semiHidden="1" w:uiPriority="39" w:unhideWhenUsed="1"/>
+    <w:lsdException w:name="toc 2" w:semiHidden="1" w:uiPriority="39" w:unhideWhenUsed="1"/>
+    <w:lsdException w:name="toc 3" w:semiHidden="1" w:uiPriority="39" w:unhideWhenUsed="1"/>
+    <w:lsdException w:name="toc 4" w:semiHidden="1" w:uiPriority="39" w:unhideWhenUsed="1"/>
+    <w:lsdException w:name="toc 5" w:semiHidden="1" w:uiPriority="39" w:unhideWhenUsed="1"/>
+    <w:lsdException w:name="toc 6" w:semiHidden="1" w:uiPriority="39" w:unhideWhenUsed="1"/>
+    <w:lsdException w:name="toc 7" w:semiHidden="1" w:uiPriority="39" w:unhideWhenUsed="1"/>
+    <w:lsdException w:name="toc 8" w:semiHidden="1" w:uiPriority="39" w:unhideWhenUsed="1"/>
+    <w:lsdException w:name="toc 9" w:semiHidden="1" w:uiPriority="39" w:unhideWhenUsed="1"/>
+    <w:lsdException w:name="Normal Indent" w:semiHidden="1" w:unhideWhenUsed="1"/>
+    <w:lsdException w:name="footnote text" w:semiHidden="1" w:unhideWhenUsed="1"/>
+    <w:lsdException w:name="annotation text" w:semiHidden="1" w:unhideWhenUsed="1"/>
+    <w:lsdException w:name="header" w:semiHidden="1" w:unhideWhenUsed="1"/>
+    <w:lsdException w:name="footer" w:semiHidden="1" w:unhideWhenUsed="1"/>
+    <w:lsdException w:name="index heading" w:semiHidden="1" w:unhideWhenUsed="1"/>
+    <w:lsdException w:name="caption" w:semiHidden="1" w:uiPriority="35" w:unhideWhenUsed="1" w:qFormat="1"/>
+    <w:lsdException w:name="table of figures" w:semiHidden="1" w:unhideWhenUsed="1"/>
+    <w:lsdException w:name="envelope address" w:semiHidden="1" w:unhideWhenUsed="1"/>
+    <w:lsdException w:name="envelope return" w:semiHidden="1" w:unhideWhenUsed="1"/>
+    <w:lsdException w:name="footnote reference" w:semiHidden="1" w:unhideWhenUsed="1"/>
+    <w:lsdException w:name="annotation reference" w:semiHidden="1" w:unhideWhenUsed="1"/>
+    <w:lsdException w:name="line number" w:semiHidden="1" w:unhideWhenUsed="1"/>
+    <w:lsdException w:name="page number" w:semiHidden="1" w:unhideWhenUsed="1"/>
+    <w:lsdException w:name="endnote reference" w:semiHidden="1" w:unhideWhenUsed="1"/>
+    <w:lsdException w:name="endnote text" w:semiHidden="1" w:unhideWhenUsed="1"/>
+    <w:lsdException w:name="table of authorities" w:semiHidden="1" w:unhideWhenUsed="1"/>
+    <w:lsdException w:name="macro" w:semiHidden="1" w:unhideWhenUsed="1"/>
+    <w:lsdException w:name="toa heading" w:semiHidden="1" w:unhideWhenUsed="1"/>
+    <w:lsdException w:name="List" w:semiHidden="1" w:unhideWhenUsed="1"/>
+    <w:lsdException w:name="List Bullet" w:semiHidden="1" w:unhideWhenUsed="1"/>
+    <w:lsdException w:name="List Number" w:semiHidden="1" w:unhideWhenUsed="1"/>
+    <w:lsdException w:name="List 2" w:semiHidden="1" w:unhideWhenUsed="1"/>
+    <w:lsdException w:name="List 3" w:semiHidden="1" w:unhideWhenUsed="1"/>
+    <w:lsdException w:name="List 4" w:semiHidden="1" w:unhideWhenUsed="1"/>
+    <w:lsdException w:name="List 5" w:semiHidden="1" w:unhideWhenUsed="1"/>
+    <w:lsdException w:name="List Bullet 2" w:semiHidden="1" w:unhideWhenUsed="1"/>
+    <w:lsdException w:name="List Bullet 3" w:semiHidden="1" w:unhideWhenUsed="1"/>
+    <w:lsdException w:name="List Bullet 4" w:semiHidden="1" w:unhideWhenUsed="1"/>
+    <w:lsdException w:name="List Bullet 5" w:semiHidden="1" w:unhideWhenUsed="1"/>
+    <w:lsdException w:name="List Number 2" w:semiHidden="1" w:unhideWhenUsed="1"/>
+    <w:lsdException w:name="List Number 3" w:semiHidden="1" w:unhideWhenUsed="1"/>
+    <w:lsdException w:name="List Number 4" w:semiHidden="1" w:unhideWhenUsed="1"/>
+    <w:lsdException w:name="List Number 5" w:semiHidden="1" w:unhideWhenUsed="1"/>
+    <w:lsdException w:name="Title" w:uiPriority="10" w:qFormat="1"/>
+    <w:lsdException w:name="Closing" w:semiHidden="1" w:unhideWhenUsed="1"/>
+    <w:lsdException w:name="Signature" w:semiHidden="1" w:unhideWhenUsed="1"/>
+    <w:lsdException w:name="Default Paragraph Font" w:semiHidden="1" w:uiPriority="1" w:unhideWhenUsed="1"/>
+    <w:lsdException w:name="Body Text" w:semiHidden="1" w:unhideWhenUsed="1"/>
+    <w:lsdException w:name="Body Text Indent" w:semiHidden="1" w:unhideWhenUsed="1"/>
+    <w:lsdException w:name="List Continue" w:semiHidden="1" w:unhideWhenUsed="1"/>
+    <w:lsdException w:name="List Continue 2" w:semiHidden="1" w:unhideWhenUsed="1"/>
+    <w:lsdException w:name="List Continue 3" w:semiHidden="1" w:unhideWhenUsed="1"/>
+    <w:lsdException w:name="List Continue 4" w:semiHidden="1" w:unhideWhenUsed="1"/>
+    <w:lsdException w:name="List Continue 5" w:semiHidden="1" w:unhideWhenUsed="1"/>
+    <w:lsdException w:name="Message Header" w:semiHidden="1" w:unhideWhenUsed="1"/>
+    <w:lsdException w:name="Subtitle" w:uiPriority="11" w:qFormat="1"/>
+    <w:lsdException w:name="Salutation" w:semiHidden="1" w:unhideWhenUsed="1"/>
+    <w:lsdException w:name="Date" w:semiHidden="1" w:unhideWhenUsed="1"/>
+    <w:lsdException w:name="Body Text First Indent" w:semiHidden="1" w:unhideWhenUsed="1"/>
+    <w:lsdException w:name="Body Text First Indent 2" w:semiHidden="1" w:unhideWhenUsed="1"/>
+    <w:lsdException w:name="Note Heading" w:semiHidden="1" w:unhideWhenUsed="1"/>
+    <w:lsdException w:name="Body Text 2" w:semiHidden="1" w:unhideWhenUsed="1"/>
+    <w:lsdException w:name="Body Text 3" w:semiHidden="1" w:unhideWhenUsed="1"/>
+    <w:lsdException w:name="Body Text Indent 2" w:semiHidden="1" w:unhideWhenUsed="1"/>
+    <w:lsdException w:name="Body Text Indent 3" w:semiHidden="1" w:unhideWhenUsed="1"/>
+    <w:lsdException w:name="Block Text" w:semiHidden="1" w:unhideWhenUsed="1"/>
+    <w:lsdException w:name="Hyperlink" w:semiHidden="1" w:unhideWhenUsed="1"/>
+    <w:lsdException w:name="FollowedHyperlink" w:semiHidden="1" w:unhideWhenUsed="1"/>
+    <w:lsdException w:name="Strong" w:uiPriority="22" w:qFormat="1"/>
+    <w:lsdException w:name="Emphasis" w:uiPriority="20" w:qFormat="1"/>
+    <w:lsdException w:name="Document Map" w:semiHidden="1" w:unhideWhenUsed="1"/>
+    <w:lsdException w:name="Plain Text" w:semiHidden="1" w:unhideWhenUsed="1"/>
+    <w:lsdException w:name="E-mail Signature" w:semiHidden="1" w:unhideWhenUsed="1"/>
+    <w:lsdException w:name="HTML Top of Form" w:semiHidden="1" w:unhideWhenUsed="1"/>
+    <w:lsdException w:name="HTML Bottom of Form" w:semiHidden="1" w:unhideWhenUsed="1"/>
+    <w:lsdException w:name="Normal (Web)" w:semiHidden="1" w:unhideWhenUsed="1"/>
+    <w:lsdException w:name="HTML Acronym" w:semiHidden="1" w:unhideWhenUsed="1"/>
+    <w:lsdException w:name="HTML Address" w:semiHidden="1" w:unhideWhenUsed="1"/>
+    <w:lsdException w:name="HTML Cite" w:semiHidden="1" w:unhideWhenUsed="1"/>
+    <w:lsdException w:name="HTML Code" w:semiHidden="1" w:unhideWhenUsed="1"/>
+    <w:lsdException w:name="HTML Definition" w:semiHidden="1" w:unhideWhenUsed="1"/>
+    <w:lsdException w:name="HTML Keyboard" w:semiHidden="1" w:unhideWhenUsed="1"/>
+    <w:lsdException w:name="HTML Preformatted" w:semiHidden="1" w:unhideWhenUsed="1"/>
+    <w:lsdException w:name="HTML Sample" w:semiHidden="1" w:unhideWhenUsed="1"/>
+    <w:lsdException w:name="HTML Typewriter" w:semiHidden="1" w:unhideWhenUsed="1"/>
+    <w:lsdException w:name="HTML Variable" w:semiHidden="1" w:unhideWhenUsed="1"/>
+    <w:lsdException w:name="Normal Table" w:semiHidden="1" w:unhideWhenUsed="1"/>
+    <w:lsdException w:name="annotation subject" w:semiHidden="1" w:unhideWhenUsed="1"/>
+    <w:lsdException w:name="No List" w:semiHidden="1" w:unhideWhenUsed="1"/>
+    <w:lsdException w:name="Outline List 1" w:semiHidden="1" w:unhideWhenUsed="1"/>
+    <w:lsdException w:name="Outline List 2" w:semiHidden="1" w:unhideWhenUsed="1"/>
+    <w:lsdException w:name="Outline List 3" w:semiHidden="1" w:unhideWhenUsed="1"/>
+    <w:lsdException w:name="Table Simple 1" w:semiHidden="1" w:unhideWhenUsed="1"/>
+    <w:lsdException w:name="Table Simple 2" w:semiHidden="1" w:unhideWhenUsed="1"/>
+    <w:lsdException w:name="Table Simple 3" w:semiHidden="1" w:unhideWhenUsed="1"/>
+    <w:lsdException w:name="Table Classic 1" w:semiHidden="1" w:unhideWhenUsed="1"/>
+    <w:lsdException w:name="Table Classic 2" w:semiHidden="1" w:unhideWhenUsed="1"/>
+    <w:lsdException w:name="Table Classic 3" w:semiHidden="1" w:unhideWhenUsed="1"/>
+    <w:lsdException w:name="Table Classic 4" w:semiHidden="1" w:unhideWhenUsed="1"/>
+    <w:lsdException w:name="Table Colorful 1" w:semiHidden="1" w:unhideWhenUsed="1"/>
+    <w:lsdException w:name="Table Colorful 2" w:semiHidden="1" w:unhideWhenUsed="1"/>
+    <w:lsdException w:name="Table Colorful 3" w:semiHidden="1" w:unhideWhenUsed="1"/>
+    <w:lsdException w:name="Table Columns 1" w:semiHidden="1" w:unhideWhenUsed="1"/>
+    <w:lsdException w:name="Table Columns 2" w:semiHidden="1" w:unhideWhenUsed="1"/>
+    <w:lsdException w:name="Table Columns 3" w:semiHidden="1" w:unhideWhenUsed="1"/>
+    <w:lsdException w:name="Table Columns 4" w:semiHidden="1" w:unhideWhenUsed="1"/>
+    <w:lsdException w:name="Table Columns 5" w:semiHidden="1" w:unhideWhenUsed="1"/>
+    <w:lsdException w:name="Table Grid 1" w:semiHidden="1" w:unhideWhenUsed="1"/>
+    <w:lsdException w:name="Table Grid 2" w:semiHidden="1" w:unhideWhenUsed="1"/>
+    <w:lsdException w:name="Table Grid 3" w:semiHidden="1" w:unhideWhenUsed="1"/>
+    <w:lsdException w:name="Table Grid 4" w:semiHidden="1" w:unhideWhenUsed="1"/>
+    <w:lsdException w:name="Table Grid 5" w:semiHidden="1" w:unhideWhenUsed="1"/>
+    <w:lsdException w:name="Table Grid 6" w:semiHidden="1" w:unhideWhenUsed="1"/>
+    <w:lsdException w:name="Table Grid 7" w:semiHidden="1" w:unhideWhenUsed="1"/>
+    <w:lsdException w:name="Table Grid 8" w:semiHidden="1" w:unhideWhenUsed="1"/>
+    <w:lsdException w:name="Table List 1" w:semiHidden="1" w:unhideWhenUsed="1"/>
+    <w:lsdException w:name="Table List 2" w:semiHidden="1" w:unhideWhenUsed="1"/>
+    <w:lsdException w:name="Table List 3" w:semiHidden="1" w:unhideWhenUsed="1"/>
+    <w:lsdException w:name="Table List 4" w:semiHidden="1" w:unhideWhenUsed="1"/>
+    <w:lsdException w:name="Table List 5" w:semiHidden="1" w:unhideWhenUsed="1"/>
+    <w:lsdException w:name="Table List 6" w:semiHidden="1" w:unhideWhenUsed="1"/>
+    <w:lsdException w:name="Table List 7" w:semiHidden="1" w:unhideWhenUsed="1"/>
+    <w:lsdException w:name="Table List 8" w:semiHidden="1" w:unhideWhenUsed="1"/>
+    <w:lsdException w:name="Table 3D effects 1" w:semiHidden="1" w:unhideWhenUsed="1"/>
+    <w:lsdException w:name="Table 3D effects 2" w:semiHidden="1" w:unhideWhenUsed="1"/>
+    <w:lsdException w:name="Table 3D effects 3" w:semiHidden="1" w:unhideWhenUsed="1"/>
+    <w:lsdException w:name="Table Contemporary" w:semiHidden="1" w:unhideWhenUsed="1"/>
+    <w:lsdException w:name="Table Elegant" w:semiHidden="1" w:unhideWhenUsed="1"/>
+    <w:lsdException w:name="Table Professional" w:semiHidden="1" w:unhideWhenUsed="1"/>
+    <w:lsdException w:name="Table Subtle 1" w:semiHidden="1" w:unhideWhenUsed="1"/>
+    <w:lsdException w:name="Table Subtle 2" w:semiHidden="1" w:unhideWhenUsed="1"/>
+    <w:lsdException w:name="Table Web 1" w:semiHidden="1" w:unhideWhenUsed="1"/>
+    <w:lsdException w:name="Table Web 2" w:semiHidden="1" w:unhideWhenUsed="1"/>
+    <w:lsdException w:name="Table Web 3" w:semiHidden="1" w:unhideWhenUsed="1"/>
+    <w:lsdException w:name="Balloon Text" w:semiHidden="1" w:unhideWhenUsed="1"/>
+    <w:lsdException w:name="Table Grid" w:semiHidden="1" w:uiPriority="59" w:unhideWhenUsed="1"/>
+    <w:lsdException w:name="Table Theme" w:semiHidden="1" w:unhideWhenUsed="1"/>
+    <w:lsdException w:name="Placeholder Text" w:semiHidden="1"/>
+    <w:lsdException w:name="No Spacing" w:uiPriority="1" w:qFormat="1"/>
+    <w:lsdException w:name="Light Shading" w:uiPriority="60"/>
+    <w:lsdException w:name="Light List" w:uiPriority="61"/>
+    <w:lsdException w:name="Light Grid" w:uiPriority="62"/>
+    <w:lsdException w:name="Medium Shading 1" w:uiPriority="63"/>
+    <w:lsdException w:name="Medium Shading 2" w:uiPriority="64"/>
+    <w:lsdException w:name="Medium List 1" w:uiPriority="65"/>
+    <w:lsdException w:name="Medium List 2" w:uiPriority="66"/>
+    <w:lsdException w:name="Medium Grid 1" w:uiPriority="67"/>
+    <w:lsdException w:name="Medium Grid 2" w:uiPriority="68"/>
+    <w:lsdException w:name="Medium Grid 3" w:uiPriority="69"/>
+    <w:lsdException w:name="Dark List" w:uiPriority="70"/>
+    <w:lsdException w:name="Colorful Shading" w:uiPriority="71"/>
+    <w:lsdException w:name="Colorful List" w:uiPriority="72"/>
+    <w:lsdException w:name="Colorful Grid" w:uiPriority="73"/>
+    <w:lsdException w:name="Light Shading Accent 1" w:uiPriority="60"/>
+    <w:lsdException w:name="Light List Accent 1" w:uiPriority="61"/>
+    <w:lsdException w:name="Light Grid Accent 1" w:uiPriority="62"/>
+    <w:lsdException w:name="Medium Shading 1 Accent 1" w:uiPriority="63"/>
+    <w:lsdException w:name="Medium Shading 2 Accent 1" w:uiPriority="64"/>
+    <w:lsdException w:name="Medium List 1 Accent 1" w:uiPriority="65"/>
+    <w:lsdException w:name="Revision" w:semiHidden="1"/>
+    <w:lsdException w:name="List Paragraph" w:uiPriority="34" w:qFormat="1"/>
+    <w:lsdException w:name="Quote" w:uiPriority="29" w:qFormat="1"/>
+    <w:lsdException w:name="Intense Quote" w:uiPriority="30" w:qFormat="1"/>
+    <w:lsdException w:name="Medium List 2 Accent 1" w:uiPriority="66"/>
+    <w:lsdException w:name="Medium Grid 1 Accent 1" w:uiPriority="67"/>
+    <w:lsdException w:name="Medium Grid 2 Accent 1" w:uiPriority="68"/>
+    <w:lsdException w:name="Medium Grid 3 Accent 1" w:uiPriority="69"/>
+    <w:lsdException w:name="Dark List Accent 1" w:uiPriority="70"/>
+    <w:lsdException w:name="Colorful Shading Accent 1" w:uiPriority="71"/>
+    <w:lsdException w:name="Colorful List Accent 1" w:uiPriority="72"/>
+    <w:lsdException w:name="Colorful Grid Accent 1" w:uiPriority="73"/>
+    <w:lsdException w:name="Light Shading Accent 2" w:uiPriority="60"/>
+    <w:lsdException w:name="Light List Accent 2" w:uiPriority="61"/>
+    <w:lsdException w:name="Light Grid Accent 2" w:uiPriority="62"/>
+    <w:lsdException w:name="Medium Shading 1 Accent 2" w:uiPriority="63"/>
+    <w:lsdException w:name="Medium Shading 2 Accent 2" w:uiPriority="64"/>
+    <w:lsdException w:name="Medium List 1 Accent 2" w:uiPriority="65"/>
+    <w:lsdException w:name="Medium List 2 Accent 2" w:uiPriority="66"/>
+    <w:lsdException w:name="Medium Grid 1 Accent 2" w:uiPriority="67"/>
+    <w:lsdException w:name="Medium Grid 2 Accent 2" w:uiPriority="68"/>
+    <w:lsdException w:name="Medium Grid 3 Accent 2" w:uiPriority="69"/>
+    <w:lsdException w:name="Dark List Accent 2" w:uiPriority="70"/>
+    <w:lsdException w:name="Colorful Shading Accent 2" w:uiPriority="71"/>
+    <w:lsdException w:name="Colorful List Accent 2" w:uiPriority="72"/>
+    <w:lsdException w:name="Colorful Grid Accent 2" w:uiPriority="73"/>
+    <w:lsdException w:name="Light Shading Accent 3" w:uiPriority="60"/>
+    <w:lsdException w:name="Light List Accent 3" w:uiPriority="61"/>
+    <w:lsdException w:name="Light Grid Accent 3" w:uiPriority="62"/>
+    <w:lsdException w:name="Medium Shading 1 Accent 3" w:uiPriority="63"/>
+    <w:lsdException w:name="Medium Shading 2 Accent 3" w:uiPriority="64"/>
+    <w:lsdException w:name="Medium List 1 Accent 3" w:uiPriority="65"/>
+    <w:lsdException w:name="Medium List 2 Accent 3" w:uiPriority="66"/>
+    <w:lsdException w:name="Medium Grid 1 Accent 3" w:uiPriority="67"/>
+    <w:lsdException w:name="Medium Grid 2 Accent 3" w:uiPriority="68"/>
+    <w:lsdException w:name="Medium Grid 3 Accent 3" w:uiPriority="69"/>
+    <w:lsdException w:name="Dark List Accent 3" w:uiPriority="70"/>
+    <w:lsdException w:name="Colorful Shading Accent 3" w:uiPriority="71"/>
+    <w:lsdException w:name="Colorful List Accent 3" w:uiPriority="72"/>
+    <w:lsdException w:name="Colorful Grid Accent 3" w:uiPriority="73"/>
+    <w:lsdException w:name="Light Shading Accent 4" w:uiPriority="60"/>
+    <w:lsdException w:name="Light List Accent 4" w:uiPriority="61"/>
+    <w:lsdException w:name="Light Grid Accent 4" w:uiPriority="62"/>
+    <w:lsdException w:name="Medium Shading 1 Accent 4" w:uiPriority="63"/>
+    <w:lsdException w:name="Medium Shading 2 Accent 4" w:uiPriority="64"/>
+    <w:lsdException w:name="Medium List 1 Accent 4" w:uiPriority="65"/>
+    <w:lsdException w:name="Medium List 2 Accent 4" w:uiPriority="66"/>
+    <w:lsdException w:name="Medium Grid 1 Accent 4" w:uiPriority="67"/>
+    <w:lsdException w:name="Medium Grid 2 Accent 4" w:uiPriority="68"/>
+    <w:lsdException w:name="Medium Grid 3 Accent 4" w:uiPriority="69"/>
+    <w:lsdException w:name="Dark List Accent 4" w:uiPriority="70"/>
+    <w:lsdException w:name="Colorful Shading Accent 4" w:uiPriority="71"/>
+    <w:lsdException w:name="Colorful List Accent 4" w:uiPriority="72"/>
+    <w:lsdException w:name="Colorful Grid Accent 4" w:uiPriority="73"/>
+    <w:lsdException w:name="Light Shading Accent 5" w:uiPriority="60"/>
+    <w:lsdException w:name="Light List Accent 5" w:uiPriority="61"/>
+    <w:lsdException w:name="Light Grid Accent 5" w:uiPriority="62"/>
+    <w:lsdException w:name="Medium Shading 1 Accent 5" w:uiPriority="63"/>
+    <w:lsdException w:name="Medium Shading 2 Accent 5" w:uiPriority="64"/>
+    <w:lsdException w:name="Medium List 1 Accent 5" w:uiPriority="65"/>
+    <w:lsdException w:name="Medium List 2 Accent 5" w:uiPriority="66"/>
+    <w:lsdException w:name="Medium Grid 1 Accent 5" w:uiPriority="67"/>
+    <w:lsdException w:name="Medium Grid 2 Accent 5" w:uiPriority="68"/>
+    <w:lsdException w:name="Medium Grid 3 Accent 5" w:uiPriority="69"/>
+    <w:lsdException w:name="Dark List Accent 5" w:uiPriority="70"/>
+    <w:lsdException w:name="Colorful Shading Accent 5" w:uiPriority="71"/>
+    <w:lsdException w:name="Colorful List Accent 5" w:uiPriority="72"/>
+    <w:lsdException w:name="Colorful Grid Accent 5" w:uiPriority="73"/>
+    <w:lsdException w:name="Light Shading Accent 6" w:uiPriority="60"/>
+    <w:lsdException w:name="Light List Accent 6" w:uiPriority="61"/>
+    <w:lsdException w:name="Light Grid Accent 6" w:uiPriority="62"/>
+    <w:lsdException w:name="Medium Shading 1 Accent 6" w:uiPriority="63"/>
+    <w:lsdException w:name="Medium Shading 2 Accent 6" w:uiPriority="64"/>
+    <w:lsdException w:name="Medium List 1 Accent 6" w:uiPriority="65"/>
+    <w:lsdException w:name="Medium List 2 Accent 6" w:uiPriority="66"/>
+    <w:lsdException w:name="Medium Grid 1 Accent 6" w:uiPriority="67"/>
+    <w:lsdException w:name="Medium Grid 2 Accent 6" w:uiPriority="68"/>
+    <w:lsdException w:name="Medium Grid 3 Accent 6" w:uiPriority="69"/>
+    <w:lsdException w:name="Dark List Accent 6" w:uiPriority="70"/>
+    <w:lsdException w:name="Colorful Shading Accent 6" w:uiPriority="71"/>
+    <w:lsdException w:name="Colorful List Accent 6" w:uiPriority="72"/>
+    <w:lsdException w:name="Colorful Grid Accent 6" w:uiPriority="73"/>
+    <w:lsdException w:name="Subtle Emphasis" w:uiPriority="19" w:qFormat="1"/>
+    <w:lsdException w:name="Intense Emphasis" w:uiPriority="21" w:qFormat="1"/>
+    <w:lsdException w:name="Subtle Reference" w:uiPriority="31" w:qFormat="1"/>
+    <w:lsdException w:name="Intense Reference" w:uiPriority="32" w:qFormat="1"/>
+    <w:lsdException w:name="Book Title" w:uiPriority="33" w:qFormat="1"/>
+    <w:lsdException w:name="Bibliography" w:semiHidden="1" w:uiPriority="37" w:unhideWhenUsed="1"/>
+    <w:lsdException w:name="TOC Heading" w:semiHidden="1" w:uiPriority="39" w:unhideWhenUsed="1" w:qFormat="1"/>
+    <w:lsdException w:name="Plain Table 1" w:uiPriority="41"/>
+    <w:lsdException w:name="Plain Table 2" w:uiPriority="42"/>
+    <w:lsdException w:name="Plain Table 3" w:uiPriority="43"/>
+    <w:lsdException w:name="Plain Table 4" w:uiPriority="44"/>
+    <w:lsdException w:name="Plain Table 5" w:uiPriority="45"/>
+    <w:lsdException w:name="Grid Table Light" w:uiPriority="40"/>
+    <w:lsdException w:name="Grid Table 1 Light" w:uiPriority="46"/>
+    <w:lsdException w:name="Grid Table 2" w:uiPriority="47"/>
+    <w:lsdException w:name="Grid Table 3" w:uiPriority="48"/>
+    <w:lsdException w:name="Grid Table 4" w:uiPriority="49"/>
+    <w:lsdException w:name="Grid Table 5 Dark" w:uiPriority="50"/>
+    <w:lsdException w:name="Grid Table 6 Colorful" w:uiPriority="51"/>
+    <w:lsdException w:name="Grid Table 7 Colorful" w:uiPriority="52"/>
+    <w:lsdException w:name="Grid Table 1 Light Accent 1" w:uiPriority="46"/>
+    <w:lsdException w:name="Grid Table 2 Accent 1" w:uiPriority="47"/>
+    <w:lsdException w:name="Grid Table 3 Accent 1" w:uiPriority="48"/>
+    <w:lsdException w:name="Grid Table 4 Accent 1" w:uiPriority="49"/>
+    <w:lsdException w:name="Grid Table 5 Dark Accent 1" w:uiPriority="50"/>
+    <w:lsdException w:name="Grid Table 6 Colorful Accent 1" w:uiPriority="51"/>
+    <w:lsdException w:name="Grid Table 7 Colorful Accent 1" w:uiPriority="52"/>
+    <w:lsdException w:name="Grid Table 1 Light Accent 2" w:uiPriority="46"/>
+    <w:lsdException w:name="Grid Table 2 Accent 2" w:uiPriority="47"/>
+    <w:lsdException w:name="Grid Table 3 Accent 2" w:uiPriority="48"/>
+    <w:lsdException w:name="Grid Table 4 Accent 2" w:uiPriority="49"/>
+    <w:lsdException w:name="Grid Table 5 Dark Accent 2" w:uiPriority="50"/>
+    <w:lsdException w:name="Grid Table 6 Colorful Accent 2" w:uiPriority="51"/>
+    <w:lsdException w:name="Grid Table 7 Colorful Accent 2" w:uiPriority="52"/>
+    <w:lsdException w:name="Grid Table 1 Light Accent 3" w:uiPriority="46"/>
+    <w:lsdException w:name="Grid Table 2 Accent 3" w:uiPriority="47"/>
+    <w:lsdException w:name="Grid Table 3 Accent 3" w:uiPriority="48"/>
+    <w:lsdException w:name="Grid Table 4 Accent 3" w:uiPriority="49"/>
+    <w:lsdException w:name="Grid Table 5 Dark Accent 3" w:uiPriority="50"/>
+    <w:lsdException w:name="Grid Table 6 Colorful Accent 3" w:uiPriority="51"/>
+    <w:lsdException w:name="Grid Table 7 Colorful Accent 3" w:uiPriority="52"/>
+    <w:lsdException w:name="Grid Table 1 Light Accent 4" w:uiPriority="46"/>
+    <w:lsdException w:name="Grid Table 2 Accent 4" w:uiPriority="47"/>
+    <w:lsdException w:name="Grid Table 3 Accent 4" w:uiPriority="48"/>
+    <w:lsdException w:name="Grid Table 4 Accent 4" w:uiPriority="49"/>
+    <w:lsdException w:name="Grid Table 5 Dark Accent 4" w:uiPriority="50"/>
+    <w:lsdException w:name="Grid Table 6 Colorful Accent 4" w:uiPriority="51"/>
+    <w:lsdException w:name="Grid Table 7 Colorful Accent 4" w:uiPriority="52"/>
+    <w:lsdException w:name="Grid Table 1 Light Accent 5" w:uiPriority="46"/>
+    <w:lsdException w:name="Grid Table 2 Accent 5" w:uiPriority="47"/>
+    <w:lsdException w:name="Grid Table 3 Accent 5" w:uiPriority="48"/>
+    <w:lsdException w:name="Grid Table 4 Accent 5" w:uiPriority="49"/>
+    <w:lsdException w:name="Grid Table 5 Dark Accent 5" w:uiPriority="50"/>
+    <w:lsdException w:name="Grid Table 6 Colorful Accent 5" w:uiPriority="51"/>
+    <w:lsdException w:name="Grid Table 7 Colorful Accent 5" w:uiPriority="52"/>
+    <w:lsdException w:name="Grid Table 1 Light Accent 6" w:uiPriority="46"/>
+    <w:lsdException w:name="Grid Table 2 Accent 6" w:uiPriority="47"/>
+    <w:lsdException w:name="Grid Table 3 Accent 6" w:uiPriority="48"/>
+    <w:lsdException w:name="Grid Table 4 Accent 6" w:uiPriority="49"/>
+    <w:lsdException w:name="Grid Table 5 Dark Accent 6" w:uiPriority="50"/>
+    <w:lsdException w:name="Grid Table 6 Colorful Accent 6" w:uiPriority="51"/>
+    <w:lsdException w:name="Grid Table 7 Colorful Accent 6" w:uiPriority="52"/>
+    <w:lsdException w:name="List Table 1 Light" w:uiPriority="46"/>
+    <w:lsdException w:name="List Table 2" w:uiPriority="47"/>
+    <w:lsdException w:name="List Table 3" w:uiPriority="48"/>
+    <w:lsdException w:name="List Table 4" w:uiPriority="49"/>
+    <w:lsdException w:name="List Table 5 Dark" w:uiPriority="50"/>
+    <w:lsdException w:name="List Table 6 Colorful" w:uiPriority="51"/>
+    <w:lsdException w:name="List Table 7 Colorful" w:uiPriority="52"/>
+    <w:lsdException w:name="List Table 1 Light Accent 1" w:uiPriority="46"/>
+    <w:lsdException w:name="List Table 2 Accent 1" w:uiPriority="47"/>
+    <w:lsdException w:name="List Table 3 Accent 1" w:uiPriority="48"/>
+    <w:lsdException w:name="List Table 4 Accent 1" w:uiPriority="49"/>
+    <w:lsdException w:name="List Table 5 Dark Accent 1" w:uiPriority="50"/>
+    <w:lsdException w:name="List Table 6 Colorful Accent 1" w:uiPriority="51"/>
+    <w:lsdException w:name="List Table 7 Colorful Accent 1" w:uiPriority="52"/>
+    <w:lsdException w:name="List Table 1 Light Accent 2" w:uiPriority="46"/>
+    <w:lsdException w:name="List Table 2 Accent 2" w:uiPriority="47"/>
+    <w:lsdException w:name="List Table 3 Accent 2" w:uiPriority="48"/>
+    <w:lsdException w:name="List Table 4 Accent 2" w:uiPriority="49"/>
+    <w:lsdException w:name="List Table 5 Dark Accent 2" w:uiPriority="50"/>
+    <w:lsdException w:name="List Table 6 Colorful Accent 2" w:uiPriority="51"/>
+    <w:lsdException w:name="List Table 7 Colorful Accent 2" w:uiPriority="52"/>
+    <w:lsdException w:name="List Table 1 Light Accent 3" w:uiPriority="46"/>
+    <w:lsdException w:name="List Table 2 Accent 3" w:uiPriority="47"/>
+    <w:lsdException w:name="List Table 3 Accent 3" w:uiPriority="48"/>
+    <w:lsdException w:name="List Table 4 Accent 3" w:uiPriority="49"/>
+    <w:lsdException w:name="List Table 5 Dark Accent 3" w:uiPriority="50"/>
+    <w:lsdException w:name="List Table 6 Colorful Accent 3" w:uiPriority="51"/>
+    <w:lsdException w:name="List Table 7 Colorful Accent 3" w:uiPriority="52"/>
+    <w:lsdException w:name="List Table 1 Light Accent 4" w:uiPriority="46"/>
+    <w:lsdException w:name="List Table 2 Accent 4" w:uiPriority="47"/>
+    <w:lsdException w:name="List Table 3 Accent 4" w:uiPriority="48"/>
+    <w:lsdException w:name="List Table 4 Accent 4" w:uiPriority="49"/>
+    <w:lsdException w:name="List Table 5 Dark Accent 4" w:uiPriority="50"/>
+    <w:lsdException w:name="List Table 6 Colorful Accent 4" w:uiPriority="51"/>
+    <w:lsdException w:name="List Table 7 Colorful Accent 4" w:uiPriority="52"/>
+    <w:lsdException w:name="List Table 1 Light Accent 5" w:uiPriority="46"/>
+    <w:lsdException w:name="List Table 2 Accent 5" w:uiPriority="47"/>
+    <w:lsdException w:name="List Table 3 Accent 5" w:uiPriority="48"/>
+    <w:lsdException w:name="List Table 4 Accent 5" w:uiPriority="49"/>
+    <w:lsdException w:name="List Table 5 Dark Accent 5" w:uiPriority="50"/>
+    <w:lsdException w:name="List Table 6 Colorful Accent 5" w:uiPriority="51"/>
+    <w:lsdException w:name="List Table 7 Colorful Accent 5" w:uiPriority="52"/>
+    <w:lsdException w:name="List Table 1 Light Accent 6" w:uiPriority="46"/>
+    <w:lsdException w:name="List Table 2 Accent 6" w:uiPriority="47"/>
+    <w:lsdException w:name="List Table 3 Accent 6" w:uiPriority="48"/>
+    <w:lsdException w:name="List Table 4 Accent 6" w:uiPriority="49"/>
+    <w:lsdException w:name="List Table 5 Dark Accent 6" w:uiPriority="50"/>
+    <w:lsdException w:name="List Table 6 Colorful Accent 6" w:uiPriority="51"/>
+    <w:lsdException w:name="List Table 7 Colorful Accent 6" w:uiPriority="52"/>
+    <w:lsdException w:name="Mention" w:semiHidden="1" w:unhideWhenUsed="1"/>
+    <w:lsdException w:name="Smart Hyperlink" w:semiHidden="1" w:unhideWhenUsed="1"/>
+    <w:lsdException w:name="Hashtag" w:semiHidden="1" w:unhideWhenUsed="1"/>
+    <w:lsdException w:name="Unresolved Mention" w:semiHidden="1" w:unhideWhenUsed="1"/>
+    <w:lsdException w:name="Smart Link" w:semiHidden="1" w:unhideWhenUsed="1"/>
   </w:latentStyles>
-  <w:style w:type="paragraph" w:default="1" w:styleId="Normln">
+  <w:style w:type="paragraph" w:default="1" w:styleId="Normlny">
     <w:name w:val="Normal"/>
     <w:qFormat/>
     <w:rsid w:val="00A47650"/>
   </w:style>
   <w:style w:type="paragraph" w:styleId="Nadpis1">
     <w:name w:val="heading 1"/>
-    <w:basedOn w:val="Normln"/>
-    <w:next w:val="Normln"/>
+    <w:basedOn w:val="Normlny"/>
+    <w:next w:val="Normlny"/>
     <w:link w:val="Nadpis1Char"/>
     <w:uiPriority w:val="9"/>
     <w:qFormat/>
@@ -4127,8 +4782,8 @@
   </w:style>
   <w:style w:type="paragraph" w:styleId="Nadpis2">
     <w:name w:val="heading 2"/>
-    <w:basedOn w:val="Normln"/>
-    <w:next w:val="Normln"/>
+    <w:basedOn w:val="Normlny"/>
+    <w:next w:val="Normlny"/>
     <w:link w:val="Nadpis2Char"/>
     <w:uiPriority w:val="9"/>
     <w:unhideWhenUsed/>
@@ -4155,8 +4810,8 @@
   </w:style>
   <w:style w:type="paragraph" w:styleId="Nadpis3">
     <w:name w:val="heading 3"/>
-    <w:basedOn w:val="Normln"/>
-    <w:next w:val="Normln"/>
+    <w:basedOn w:val="Normlny"/>
+    <w:next w:val="Normlny"/>
     <w:link w:val="Nadpis3Char"/>
     <w:uiPriority w:val="9"/>
     <w:unhideWhenUsed/>
@@ -4182,8 +4837,8 @@
   </w:style>
   <w:style w:type="paragraph" w:styleId="Nadpis4">
     <w:name w:val="heading 4"/>
-    <w:basedOn w:val="Normln"/>
-    <w:next w:val="Normln"/>
+    <w:basedOn w:val="Normlny"/>
+    <w:next w:val="Normlny"/>
     <w:link w:val="Nadpis4Char"/>
     <w:uiPriority w:val="9"/>
     <w:semiHidden/>
@@ -4213,8 +4868,8 @@
   </w:style>
   <w:style w:type="paragraph" w:styleId="Nadpis5">
     <w:name w:val="heading 5"/>
-    <w:basedOn w:val="Normln"/>
-    <w:next w:val="Normln"/>
+    <w:basedOn w:val="Normlny"/>
+    <w:next w:val="Normlny"/>
     <w:link w:val="Nadpis5Char"/>
     <w:uiPriority w:val="9"/>
     <w:semiHidden/>
@@ -4238,18 +4893,17 @@
       <w:sz w:val="24"/>
     </w:rPr>
   </w:style>
-  <w:style w:type="character" w:default="1" w:styleId="Standardnpsmoodstavce">
+  <w:style w:type="character" w:default="1" w:styleId="Predvolenpsmoodseku">
     <w:name w:val="Default Paragraph Font"/>
     <w:uiPriority w:val="1"/>
     <w:semiHidden/>
     <w:unhideWhenUsed/>
   </w:style>
-  <w:style w:type="table" w:default="1" w:styleId="Normlntabulka">
+  <w:style w:type="table" w:default="1" w:styleId="Normlnatabuka">
     <w:name w:val="Normal Table"/>
     <w:uiPriority w:val="99"/>
     <w:semiHidden/>
     <w:unhideWhenUsed/>
-    <w:qFormat/>
     <w:tblPr>
       <w:tblInd w:w="0" w:type="dxa"/>
       <w:tblCellMar>
@@ -4260,7 +4914,7 @@
       </w:tblCellMar>
     </w:tblPr>
   </w:style>
-  <w:style w:type="numbering" w:default="1" w:styleId="Bezseznamu">
+  <w:style w:type="numbering" w:default="1" w:styleId="Bezzoznamu">
     <w:name w:val="No List"/>
     <w:uiPriority w:val="99"/>
     <w:semiHidden/>
@@ -4268,7 +4922,7 @@
   </w:style>
   <w:style w:type="character" w:customStyle="1" w:styleId="Nadpis1Char">
     <w:name w:val="Nadpis 1 Char"/>
-    <w:basedOn w:val="Standardnpsmoodstavce"/>
+    <w:basedOn w:val="Predvolenpsmoodseku"/>
     <w:link w:val="Nadpis1"/>
     <w:uiPriority w:val="9"/>
     <w:rsid w:val="00ED76AA"/>
@@ -4282,7 +4936,7 @@
   </w:style>
   <w:style w:type="character" w:customStyle="1" w:styleId="Nadpis2Char">
     <w:name w:val="Nadpis 2 Char"/>
-    <w:basedOn w:val="Standardnpsmoodstavce"/>
+    <w:basedOn w:val="Predvolenpsmoodseku"/>
     <w:link w:val="Nadpis2"/>
     <w:uiPriority w:val="9"/>
     <w:rsid w:val="00ED76AA"/>
@@ -4296,7 +4950,7 @@
   </w:style>
   <w:style w:type="character" w:customStyle="1" w:styleId="Nadpis3Char">
     <w:name w:val="Nadpis 3 Char"/>
-    <w:basedOn w:val="Standardnpsmoodstavce"/>
+    <w:basedOn w:val="Predvolenpsmoodseku"/>
     <w:link w:val="Nadpis3"/>
     <w:uiPriority w:val="9"/>
     <w:rsid w:val="00ED76AA"/>
@@ -4309,7 +4963,7 @@
   </w:style>
   <w:style w:type="character" w:customStyle="1" w:styleId="Nadpis4Char">
     <w:name w:val="Nadpis 4 Char"/>
-    <w:basedOn w:val="Standardnpsmoodstavce"/>
+    <w:basedOn w:val="Predvolenpsmoodseku"/>
     <w:link w:val="Nadpis4"/>
     <w:uiPriority w:val="9"/>
     <w:semiHidden/>
@@ -4326,7 +4980,7 @@
   </w:style>
   <w:style w:type="character" w:customStyle="1" w:styleId="Nadpis5Char">
     <w:name w:val="Nadpis 5 Char"/>
-    <w:basedOn w:val="Standardnpsmoodstavce"/>
+    <w:basedOn w:val="Predvolenpsmoodseku"/>
     <w:link w:val="Nadpis5"/>
     <w:uiPriority w:val="9"/>
     <w:semiHidden/>
@@ -4337,10 +4991,10 @@
       <w:sz w:val="24"/>
     </w:rPr>
   </w:style>
-  <w:style w:type="paragraph" w:styleId="Nadpisobsahu">
+  <w:style w:type="paragraph" w:styleId="Hlavikaobsahu">
     <w:name w:val="TOC Heading"/>
     <w:basedOn w:val="Nadpis1"/>
-    <w:next w:val="Normln"/>
+    <w:next w:val="Normlny"/>
     <w:uiPriority w:val="39"/>
     <w:semiHidden/>
     <w:unhideWhenUsed/>
@@ -4361,7 +5015,7 @@
   </w:style>
   <w:style w:type="paragraph" w:styleId="Textbubliny">
     <w:name w:val="Balloon Text"/>
-    <w:basedOn w:val="Normln"/>
+    <w:basedOn w:val="Normlny"/>
     <w:link w:val="TextbublinyChar"/>
     <w:uiPriority w:val="99"/>
     <w:semiHidden/>
@@ -4378,7 +5032,7 @@
   </w:style>
   <w:style w:type="character" w:customStyle="1" w:styleId="TextbublinyChar">
     <w:name w:val="Text bubliny Char"/>
-    <w:basedOn w:val="Standardnpsmoodstavce"/>
+    <w:basedOn w:val="Predvolenpsmoodseku"/>
     <w:link w:val="Textbubliny"/>
     <w:uiPriority w:val="99"/>
     <w:semiHidden/>
@@ -4391,8 +5045,8 @@
   </w:style>
   <w:style w:type="paragraph" w:styleId="Podtitul">
     <w:name w:val="Subtitle"/>
-    <w:basedOn w:val="Normln"/>
-    <w:next w:val="Normln"/>
+    <w:basedOn w:val="Normlny"/>
+    <w:next w:val="Normlny"/>
     <w:link w:val="PodtitulChar"/>
     <w:uiPriority w:val="11"/>
     <w:qFormat/>
@@ -4414,7 +5068,7 @@
   </w:style>
   <w:style w:type="character" w:customStyle="1" w:styleId="PodtitulChar">
     <w:name w:val="Podtitul Char"/>
-    <w:basedOn w:val="Standardnpsmoodstavce"/>
+    <w:basedOn w:val="Predvolenpsmoodseku"/>
     <w:link w:val="Podtitul"/>
     <w:uiPriority w:val="11"/>
     <w:rsid w:val="0023416A"/>
@@ -4428,9 +5082,9 @@
       <w:szCs w:val="24"/>
     </w:rPr>
   </w:style>
-  <w:style w:type="paragraph" w:styleId="Odstavecseseznamem">
+  <w:style w:type="paragraph" w:styleId="Odsekzoznamu">
     <w:name w:val="List Paragraph"/>
-    <w:basedOn w:val="Normln"/>
+    <w:basedOn w:val="Normlny"/>
     <w:uiPriority w:val="34"/>
     <w:qFormat/>
     <w:rsid w:val="004453A6"/>
@@ -4439,10 +5093,10 @@
       <w:contextualSpacing/>
     </w:pPr>
   </w:style>
-  <w:style w:type="paragraph" w:styleId="Zhlav">
+  <w:style w:type="paragraph" w:styleId="Hlavika">
     <w:name w:val="header"/>
-    <w:basedOn w:val="Normln"/>
-    <w:link w:val="ZhlavChar"/>
+    <w:basedOn w:val="Normlny"/>
+    <w:link w:val="HlavikaChar"/>
     <w:uiPriority w:val="99"/>
     <w:semiHidden/>
     <w:unhideWhenUsed/>
@@ -4455,18 +5109,18 @@
       <w:spacing w:after="0" w:line="240" w:lineRule="auto"/>
     </w:pPr>
   </w:style>
-  <w:style w:type="character" w:customStyle="1" w:styleId="ZhlavChar">
-    <w:name w:val="Záhlaví Char"/>
-    <w:basedOn w:val="Standardnpsmoodstavce"/>
-    <w:link w:val="Zhlav"/>
+  <w:style w:type="character" w:customStyle="1" w:styleId="HlavikaChar">
+    <w:name w:val="Hlavička Char"/>
+    <w:basedOn w:val="Predvolenpsmoodseku"/>
+    <w:link w:val="Hlavika"/>
     <w:uiPriority w:val="99"/>
     <w:semiHidden/>
     <w:rsid w:val="004453A6"/>
   </w:style>
-  <w:style w:type="paragraph" w:styleId="Zpat">
+  <w:style w:type="paragraph" w:styleId="Pta">
     <w:name w:val="footer"/>
-    <w:basedOn w:val="Normln"/>
-    <w:link w:val="ZpatChar"/>
+    <w:basedOn w:val="Normlny"/>
+    <w:link w:val="PtaChar"/>
     <w:uiPriority w:val="99"/>
     <w:unhideWhenUsed/>
     <w:rsid w:val="004453A6"/>
@@ -4478,17 +5132,17 @@
       <w:spacing w:after="0" w:line="240" w:lineRule="auto"/>
     </w:pPr>
   </w:style>
-  <w:style w:type="character" w:customStyle="1" w:styleId="ZpatChar">
-    <w:name w:val="Zápatí Char"/>
-    <w:basedOn w:val="Standardnpsmoodstavce"/>
-    <w:link w:val="Zpat"/>
+  <w:style w:type="character" w:customStyle="1" w:styleId="PtaChar">
+    <w:name w:val="Päta Char"/>
+    <w:basedOn w:val="Predvolenpsmoodseku"/>
+    <w:link w:val="Pta"/>
     <w:uiPriority w:val="99"/>
     <w:rsid w:val="004453A6"/>
   </w:style>
   <w:style w:type="paragraph" w:styleId="Obsah1">
     <w:name w:val="toc 1"/>
-    <w:basedOn w:val="Normln"/>
-    <w:next w:val="Normln"/>
+    <w:basedOn w:val="Normlny"/>
+    <w:next w:val="Normlny"/>
     <w:autoRedefine/>
     <w:uiPriority w:val="39"/>
     <w:unhideWhenUsed/>
@@ -4499,8 +5153,8 @@
   </w:style>
   <w:style w:type="paragraph" w:styleId="Obsah2">
     <w:name w:val="toc 2"/>
-    <w:basedOn w:val="Normln"/>
-    <w:next w:val="Normln"/>
+    <w:basedOn w:val="Normlny"/>
+    <w:next w:val="Normlny"/>
     <w:autoRedefine/>
     <w:uiPriority w:val="39"/>
     <w:unhideWhenUsed/>
@@ -4512,8 +5166,8 @@
   </w:style>
   <w:style w:type="paragraph" w:styleId="Obsah3">
     <w:name w:val="toc 3"/>
-    <w:basedOn w:val="Normln"/>
-    <w:next w:val="Normln"/>
+    <w:basedOn w:val="Normlny"/>
+    <w:next w:val="Normlny"/>
     <w:autoRedefine/>
     <w:uiPriority w:val="39"/>
     <w:unhideWhenUsed/>
@@ -4523,15 +5177,27 @@
       <w:ind w:left="440"/>
     </w:pPr>
   </w:style>
-  <w:style w:type="character" w:styleId="Hypertextovodkaz">
+  <w:style w:type="character" w:styleId="Hypertextovprepojenie">
     <w:name w:val="Hyperlink"/>
-    <w:basedOn w:val="Standardnpsmoodstavce"/>
+    <w:basedOn w:val="Predvolenpsmoodseku"/>
     <w:uiPriority w:val="99"/>
     <w:unhideWhenUsed/>
     <w:rsid w:val="004453A6"/>
     <w:rPr>
       <w:color w:val="0000FF" w:themeColor="hyperlink"/>
       <w:u w:val="single"/>
+    </w:rPr>
+  </w:style>
+  <w:style w:type="character" w:styleId="Nevyrieenzmienka">
+    <w:name w:val="Unresolved Mention"/>
+    <w:basedOn w:val="Predvolenpsmoodseku"/>
+    <w:uiPriority w:val="99"/>
+    <w:semiHidden/>
+    <w:unhideWhenUsed/>
+    <w:rsid w:val="001C0C20"/>
+    <w:rPr>
+      <w:color w:val="605E5C"/>
+      <w:shd w:val="clear" w:color="auto" w:fill="E1DFDD"/>
     </w:rPr>
   </w:style>
 </w:styles>

</xml_diff>